<commit_message>
Finalização de toda a documentação
- Atualização da documentação
- Adaptação da entrevisat do dia 4/2/2017 em Word
</commit_message>
<xml_diff>
--- a/Documentação/Classes.docx
+++ b/Documentação/Classes.docx
@@ -1,8 +1,10 @@
 
 <file path=word/document.xml><?xml version="1.0" encoding="utf-8"?>
-<w:document xmlns:wpc="http://schemas.microsoft.com/office/word/2010/wordprocessingCanvas" xmlns:mc="http://schemas.openxmlformats.org/markup-compatibility/2006" xmlns:o="urn:schemas-microsoft-com:office:office" xmlns:r="http://schemas.openxmlformats.org/officeDocument/2006/relationships" xmlns:m="http://schemas.openxmlformats.org/officeDocument/2006/math" xmlns:v="urn:schemas-microsoft-com:vml" xmlns:wp14="http://schemas.microsoft.com/office/word/2010/wordprocessingDrawing" xmlns:wp="http://schemas.openxmlformats.org/drawingml/2006/wordprocessingDrawing" xmlns:w10="urn:schemas-microsoft-com:office:word" xmlns:w="http://schemas.openxmlformats.org/wordprocessingml/2006/main" xmlns:w14="http://schemas.microsoft.com/office/word/2010/wordml" xmlns:wpg="http://schemas.microsoft.com/office/word/2010/wordprocessingGroup" xmlns:wpi="http://schemas.microsoft.com/office/word/2010/wordprocessingInk" xmlns:wne="http://schemas.microsoft.com/office/word/2006/wordml" xmlns:wps="http://schemas.microsoft.com/office/word/2010/wordprocessingShape" mc:Ignorable="w14 wp14">
+<w:document xmlns:wpc="http://schemas.microsoft.com/office/word/2010/wordprocessingCanvas" xmlns:cx="http://schemas.microsoft.com/office/drawing/2014/chartex" xmlns:cx1="http://schemas.microsoft.com/office/drawing/2015/9/8/chartex" xmlns:cx2="http://schemas.microsoft.com/office/drawing/2015/10/21/chartex" xmlns:cx3="http://schemas.microsoft.com/office/drawing/2016/5/9/chartex" xmlns:cx4="http://schemas.microsoft.com/office/drawing/2016/5/10/chartex" xmlns:cx5="http://schemas.microsoft.com/office/drawing/2016/5/11/chartex" xmlns:mc="http://schemas.openxmlformats.org/markup-compatibility/2006" xmlns:o="urn:schemas-microsoft-com:office:office" xmlns:r="http://schemas.openxmlformats.org/officeDocument/2006/relationships" xmlns:m="http://schemas.openxmlformats.org/officeDocument/2006/math" xmlns:v="urn:schemas-microsoft-com:vml" xmlns:wp14="http://schemas.microsoft.com/office/word/2010/wordprocessingDrawing" xmlns:wp="http://schemas.openxmlformats.org/drawingml/2006/wordprocessingDrawing" xmlns:w10="urn:schemas-microsoft-com:office:word" xmlns:w="http://schemas.openxmlformats.org/wordprocessingml/2006/main" xmlns:w14="http://schemas.microsoft.com/office/word/2010/wordml" xmlns:w15="http://schemas.microsoft.com/office/word/2012/wordml" xmlns:w16se="http://schemas.microsoft.com/office/word/2015/wordml/symex" xmlns:wpg="http://schemas.microsoft.com/office/word/2010/wordprocessingGroup" xmlns:wpi="http://schemas.microsoft.com/office/word/2010/wordprocessingInk" xmlns:wne="http://schemas.microsoft.com/office/word/2006/wordml" xmlns:wps="http://schemas.microsoft.com/office/word/2010/wordprocessingShape" mc:Ignorable="w14 w15 w16se wp14">
   <w:body>
     <w:p>
+      <w:bookmarkStart w:id="0" w:name="_GoBack"/>
+      <w:bookmarkEnd w:id="0"/>
       <w:r>
         <w:rPr>
           <w:noProof/>
@@ -177,12 +179,11 @@
           </mc:Choice>
           <mc:Fallback>
             <w:pict>
-              <v:shapetype id="_x0000_t202" coordsize="21600,21600" o:spt="202" path="m,l,21600r21600,l21600,xe">
+              <v:shapetype w14:anchorId="00FFB6CE" id="_x0000_t202" coordsize="21600,21600" o:spt="202" path="m,l,21600r21600,l21600,xe">
                 <v:stroke joinstyle="miter"/>
                 <v:path gradientshapeok="t" o:connecttype="rect"/>
               </v:shapetype>
               <v:shape id="Caixa de texto 1" o:spid="_x0000_s1026" type="#_x0000_t202" style="position:absolute;margin-left:-85.7pt;margin-top:-12.4pt;width:595pt;height:2in;z-index:251659264;visibility:visible;mso-wrap-style:square;mso-width-percent:0;mso-wrap-distance-left:9pt;mso-wrap-distance-top:0;mso-wrap-distance-right:9pt;mso-wrap-distance-bottom:0;mso-position-horizontal:absolute;mso-position-horizontal-relative:text;mso-position-vertical:absolute;mso-position-vertical-relative:text;mso-width-percent:0;mso-width-relative:margin;v-text-anchor:top" o:gfxdata="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" filled="f" stroked="f">
-                <v:fill o:detectmouseclick="t"/>
                 <v:textbox style="mso-fit-shape-to-text:t">
                   <w:txbxContent>
                     <w:p>
@@ -579,8 +580,8 @@
           </mc:Choice>
           <mc:Fallback>
             <w:pict>
-              <v:group id="Grupo 32" o:spid="_x0000_s1027" style="position:absolute;margin-left:280.35pt;margin-top:.55pt;width:127pt;height:146.7pt;z-index:251665408;mso-height-relative:margin" coordsize="16129,18637" o:gfxdata="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">
-                <v:rect id="Rectângulo 33" o:spid="_x0000_s1028" style="position:absolute;top:2551;width:16129;height:16086;visibility:visible;mso-wrap-style:square;v-text-anchor:top" o:gfxdata="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" fillcolor="white [3212]" strokecolor="black [3213]" strokeweight="1pt">
+              <v:group w14:anchorId="7BC037AE" id="Grupo 32" o:spid="_x0000_s1027" style="position:absolute;margin-left:280.35pt;margin-top:.55pt;width:127pt;height:146.7pt;z-index:251665408;mso-height-relative:margin" coordsize="16129,18637" o:gfxdata="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">
+                <v:rect id="Rectângulo 33" o:spid="_x0000_s1028" style="position:absolute;top:2551;width:16129;height:16086;visibility:visible;mso-wrap-style:square;v-text-anchor:top" o:gfxdata="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" fillcolor="white [3212]" strokecolor="black [3213]" strokeweight="1pt">
                   <v:textbox>
                     <w:txbxContent>
                       <w:p>
@@ -670,7 +671,7 @@
                     </w:txbxContent>
                   </v:textbox>
                 </v:rect>
-                <v:rect id="Rectângulo 34" o:spid="_x0000_s1029" style="position:absolute;width:16129;height:2551;visibility:visible;mso-wrap-style:square;v-text-anchor:middle" o:gfxdata="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" fillcolor="white [3212]" strokecolor="black [3213]" strokeweight="1pt">
+                <v:rect id="Rectângulo 34" o:spid="_x0000_s1029" style="position:absolute;width:16129;height:2551;visibility:visible;mso-wrap-style:square;v-text-anchor:middle" o:gfxdata="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" fillcolor="white [3212]" strokecolor="black [3213]" strokeweight="1pt">
                   <v:textbox>
                     <w:txbxContent>
                       <w:p>
@@ -949,8 +950,8 @@
           </mc:Choice>
           <mc:Fallback>
             <w:pict>
-              <v:group id="Grupo 29" o:spid="_x0000_s1030" style="position:absolute;margin-left:139.75pt;margin-top:1.25pt;width:127pt;height:146.7pt;z-index:251663360;mso-height-relative:margin" coordsize="16129,18637" o:gfxdata="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">
-                <v:rect id="Rectângulo 30" o:spid="_x0000_s1031" style="position:absolute;top:2551;width:16129;height:16086;visibility:visible;mso-wrap-style:square;v-text-anchor:top" o:gfxdata="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" fillcolor="white [3212]" strokecolor="black [3213]" strokeweight="1pt">
+              <v:group w14:anchorId="0D555ADF" id="Grupo 29" o:spid="_x0000_s1030" style="position:absolute;margin-left:139.75pt;margin-top:1.25pt;width:127pt;height:146.7pt;z-index:251663360;mso-height-relative:margin" coordsize="16129,18637" o:gfxdata="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">
+                <v:rect id="Rectângulo 30" o:spid="_x0000_s1031" style="position:absolute;top:2551;width:16129;height:16086;visibility:visible;mso-wrap-style:square;v-text-anchor:top" o:gfxdata="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" fillcolor="white [3212]" strokecolor="black [3213]" strokeweight="1pt">
                   <v:textbox>
                     <w:txbxContent>
                       <w:p>
@@ -1042,7 +1043,7 @@
                     </w:txbxContent>
                   </v:textbox>
                 </v:rect>
-                <v:rect id="Rectângulo 31" o:spid="_x0000_s1032" style="position:absolute;width:16129;height:2551;visibility:visible;mso-wrap-style:square;v-text-anchor:middle" o:gfxdata="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" fillcolor="white [3212]" strokecolor="black [3213]" strokeweight="1pt">
+                <v:rect id="Rectângulo 31" o:spid="_x0000_s1032" style="position:absolute;width:16129;height:2551;visibility:visible;mso-wrap-style:square;v-text-anchor:middle" o:gfxdata="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" fillcolor="white [3212]" strokecolor="black [3213]" strokeweight="1pt">
                   <v:textbox>
                     <w:txbxContent>
                       <w:p>
@@ -1375,8 +1376,8 @@
           </mc:Choice>
           <mc:Fallback>
             <w:pict>
-              <v:group id="Grupo 4" o:spid="_x0000_s1033" style="position:absolute;margin-left:.5pt;margin-top:1.25pt;width:127pt;height:146.7pt;z-index:251661312;mso-height-relative:margin" coordsize="16129,18639" o:gfxdata="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">
-                <v:rect id="Rectângulo 2" o:spid="_x0000_s1034" style="position:absolute;top:2550;width:16129;height:16089;visibility:visible;mso-wrap-style:square;v-text-anchor:top" o:gfxdata="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" fillcolor="white [3212]" strokecolor="black [3213]" strokeweight="1pt">
+              <v:group w14:anchorId="75C431D4" id="Grupo 4" o:spid="_x0000_s1033" style="position:absolute;margin-left:.5pt;margin-top:1.25pt;width:127pt;height:146.7pt;z-index:251661312;mso-height-relative:margin" coordsize="16129,18639" o:gfxdata="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">
+                <v:rect id="Rectângulo 2" o:spid="_x0000_s1034" style="position:absolute;top:2550;width:16129;height:16089;visibility:visible;mso-wrap-style:square;v-text-anchor:top" o:gfxdata="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" fillcolor="white [3212]" strokecolor="black [3213]" strokeweight="1pt">
                   <v:textbox>
                     <w:txbxContent>
                       <w:p>
@@ -1522,7 +1523,7 @@
                     </w:txbxContent>
                   </v:textbox>
                 </v:rect>
-                <v:rect id="Rectângulo 3" o:spid="_x0000_s1035" style="position:absolute;width:16129;height:2551;visibility:visible;mso-wrap-style:square;v-text-anchor:middle" o:gfxdata="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" fillcolor="white [3212]" strokecolor="black [3213]" strokeweight="1pt">
+                <v:rect id="Rectângulo 3" o:spid="_x0000_s1035" style="position:absolute;width:16129;height:2551;visibility:visible;mso-wrap-style:square;v-text-anchor:middle" o:gfxdata="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" fillcolor="white [3212]" strokecolor="black [3213]" strokeweight="1pt">
                   <v:textbox>
                     <w:txbxContent>
                       <w:p>
@@ -1694,29 +1695,7 @@
                                   <w:szCs w:val="20"/>
                                   <w:lang w:val="en-US"/>
                                 </w:rPr>
-                                <w:t xml:space="preserve">+ </w:t>
-                              </w:r>
-                              <w:proofErr w:type="gramStart"/>
-                              <w:r>
-                                <w:rPr>
-                                  <w:rFonts w:ascii="Arial" w:hAnsi="Arial" w:cs="Arial"/>
-                                  <w:color w:val="000000" w:themeColor="text1"/>
-                                  <w:sz w:val="20"/>
-                                  <w:szCs w:val="20"/>
-                                  <w:lang w:val="en-US"/>
-                                </w:rPr>
-                                <w:t>preco</w:t>
-                              </w:r>
-                              <w:proofErr w:type="gramEnd"/>
-                              <w:r>
-                                <w:rPr>
-                                  <w:rFonts w:ascii="Arial" w:hAnsi="Arial" w:cs="Arial"/>
-                                  <w:color w:val="000000" w:themeColor="text1"/>
-                                  <w:sz w:val="20"/>
-                                  <w:szCs w:val="20"/>
-                                  <w:lang w:val="en-US"/>
-                                </w:rPr>
-                                <w:t>: int</w:t>
+                                <w:t>+ preco: int</w:t>
                               </w:r>
                             </w:p>
                             <w:p>
@@ -1760,29 +1739,7 @@
                                   <w:szCs w:val="20"/>
                                   <w:lang w:val="en-US"/>
                                 </w:rPr>
-                                <w:t xml:space="preserve">+ </w:t>
-                              </w:r>
-                              <w:proofErr w:type="gramStart"/>
-                              <w:r>
-                                <w:rPr>
-                                  <w:rFonts w:ascii="Arial" w:hAnsi="Arial" w:cs="Arial"/>
-                                  <w:color w:val="000000" w:themeColor="text1"/>
-                                  <w:sz w:val="20"/>
-                                  <w:szCs w:val="20"/>
-                                  <w:lang w:val="en-US"/>
-                                </w:rPr>
-                                <w:t>genero</w:t>
-                              </w:r>
-                              <w:proofErr w:type="gramEnd"/>
-                              <w:r>
-                                <w:rPr>
-                                  <w:rFonts w:ascii="Arial" w:hAnsi="Arial" w:cs="Arial"/>
-                                  <w:color w:val="000000" w:themeColor="text1"/>
-                                  <w:sz w:val="20"/>
-                                  <w:szCs w:val="20"/>
-                                  <w:lang w:val="en-US"/>
-                                </w:rPr>
-                                <w:t>: string</w:t>
+                                <w:t>+ genero: string</w:t>
                               </w:r>
                             </w:p>
                           </w:txbxContent>
@@ -1870,8 +1827,8 @@
           </mc:Choice>
           <mc:Fallback>
             <w:pict>
-              <v:group id="Grupo 5" o:spid="_x0000_s1036" style="position:absolute;margin-left:280.4pt;margin-top:293.25pt;width:127pt;height:145.95pt;z-index:251684864;mso-height-relative:margin" coordorigin="" coordsize="16129,18554" o:gfxdata="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">
-                <v:rect id="Rectângulo 6" o:spid="_x0000_s1037" style="position:absolute;top:2551;width:16129;height:16002;visibility:visible;mso-wrap-style:square;v-text-anchor:top" o:gfxdata="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" fillcolor="white [3212]" strokecolor="black [3213]" strokeweight="1pt">
+              <v:group w14:anchorId="09714FC0" id="Grupo 5" o:spid="_x0000_s1036" style="position:absolute;margin-left:280.4pt;margin-top:293.25pt;width:127pt;height:145.95pt;z-index:251684864;mso-height-relative:margin" coordorigin="" coordsize="16129,18554" o:gfxdata="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">
+                <v:rect id="Rectângulo 6" o:spid="_x0000_s1037" style="position:absolute;top:2551;width:16129;height:16002;visibility:visible;mso-wrap-style:square;v-text-anchor:top" o:gfxdata="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" fillcolor="white [3212]" strokecolor="black [3213]" strokeweight="1pt">
                   <v:textbox>
                     <w:txbxContent>
                       <w:p>
@@ -1936,29 +1893,7 @@
                             <w:szCs w:val="20"/>
                             <w:lang w:val="en-US"/>
                           </w:rPr>
-                          <w:t xml:space="preserve">+ </w:t>
-                        </w:r>
-                        <w:proofErr w:type="gramStart"/>
-                        <w:r>
-                          <w:rPr>
-                            <w:rFonts w:ascii="Arial" w:hAnsi="Arial" w:cs="Arial"/>
-                            <w:color w:val="000000" w:themeColor="text1"/>
-                            <w:sz w:val="20"/>
-                            <w:szCs w:val="20"/>
-                            <w:lang w:val="en-US"/>
-                          </w:rPr>
-                          <w:t>preco</w:t>
-                        </w:r>
-                        <w:proofErr w:type="gramEnd"/>
-                        <w:r>
-                          <w:rPr>
-                            <w:rFonts w:ascii="Arial" w:hAnsi="Arial" w:cs="Arial"/>
-                            <w:color w:val="000000" w:themeColor="text1"/>
-                            <w:sz w:val="20"/>
-                            <w:szCs w:val="20"/>
-                            <w:lang w:val="en-US"/>
-                          </w:rPr>
-                          <w:t>: int</w:t>
+                          <w:t>+ preco: int</w:t>
                         </w:r>
                       </w:p>
                       <w:p>
@@ -2002,35 +1937,13 @@
                             <w:szCs w:val="20"/>
                             <w:lang w:val="en-US"/>
                           </w:rPr>
-                          <w:t xml:space="preserve">+ </w:t>
-                        </w:r>
-                        <w:proofErr w:type="gramStart"/>
-                        <w:r>
-                          <w:rPr>
-                            <w:rFonts w:ascii="Arial" w:hAnsi="Arial" w:cs="Arial"/>
-                            <w:color w:val="000000" w:themeColor="text1"/>
-                            <w:sz w:val="20"/>
-                            <w:szCs w:val="20"/>
-                            <w:lang w:val="en-US"/>
-                          </w:rPr>
-                          <w:t>genero</w:t>
-                        </w:r>
-                        <w:proofErr w:type="gramEnd"/>
-                        <w:r>
-                          <w:rPr>
-                            <w:rFonts w:ascii="Arial" w:hAnsi="Arial" w:cs="Arial"/>
-                            <w:color w:val="000000" w:themeColor="text1"/>
-                            <w:sz w:val="20"/>
-                            <w:szCs w:val="20"/>
-                            <w:lang w:val="en-US"/>
-                          </w:rPr>
-                          <w:t>: string</w:t>
+                          <w:t>+ genero: string</w:t>
                         </w:r>
                       </w:p>
                     </w:txbxContent>
                   </v:textbox>
                 </v:rect>
-                <v:rect id="Rectângulo 7" o:spid="_x0000_s1038" style="position:absolute;width:16129;height:2551;visibility:visible;mso-wrap-style:square;v-text-anchor:middle" o:gfxdata="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" fillcolor="white [3212]" strokecolor="black [3213]" strokeweight="1pt">
+                <v:rect id="Rectângulo 7" o:spid="_x0000_s1038" style="position:absolute;width:16129;height:2551;visibility:visible;mso-wrap-style:square;v-text-anchor:middle" o:gfxdata="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" fillcolor="white [3212]" strokecolor="black [3213]" strokeweight="1pt">
                   <v:textbox>
                     <w:txbxContent>
                       <w:p>
@@ -2377,8 +2290,8 @@
           </mc:Choice>
           <mc:Fallback>
             <w:pict>
-              <v:group id="Grupo 52" o:spid="_x0000_s1039" style="position:absolute;margin-left:141.05pt;margin-top:136.25pt;width:127pt;height:146.65pt;z-index:251672576;mso-height-relative:margin" coordorigin="" coordsize="16129,18649" o:gfxdata="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">
-                <v:rect id="Rectângulo 53" o:spid="_x0000_s1040" style="position:absolute;top:2551;width:16129;height:16097;visibility:visible;mso-wrap-style:square;v-text-anchor:top" o:gfxdata="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" fillcolor="white [3212]" strokecolor="black [3213]" strokeweight="1pt">
+              <v:group w14:anchorId="0A2BC72F" id="Grupo 52" o:spid="_x0000_s1039" style="position:absolute;margin-left:141.05pt;margin-top:136.25pt;width:127pt;height:146.65pt;z-index:251672576;mso-height-relative:margin" coordorigin="" coordsize="16129,18649" o:gfxdata="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">
+                <v:rect id="Rectângulo 53" o:spid="_x0000_s1040" style="position:absolute;top:2551;width:16129;height:16097;visibility:visible;mso-wrap-style:square;v-text-anchor:top" o:gfxdata="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" fillcolor="white [3212]" strokecolor="black [3213]" strokeweight="1pt">
                   <v:textbox>
                     <w:txbxContent>
                       <w:p>
@@ -2538,7 +2451,7 @@
                     </w:txbxContent>
                   </v:textbox>
                 </v:rect>
-                <v:rect id="Rectângulo 54" o:spid="_x0000_s1041" style="position:absolute;width:16129;height:2551;visibility:visible;mso-wrap-style:square;v-text-anchor:middle" o:gfxdata="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" fillcolor="white [3212]" strokecolor="black [3213]" strokeweight="1pt">
+                <v:rect id="Rectângulo 54" o:spid="_x0000_s1041" style="position:absolute;width:16129;height:2551;visibility:visible;mso-wrap-style:square;v-text-anchor:middle" o:gfxdata="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" fillcolor="white [3212]" strokecolor="black [3213]" strokeweight="1pt">
                   <v:textbox>
                     <w:txbxContent>
                       <w:p>
@@ -2665,25 +2578,14 @@
                                 </w:rPr>
                                 <w:t xml:space="preserve">+ </w:t>
                               </w:r>
-                              <w:proofErr w:type="gramStart"/>
-                              <w:r>
-                                <w:rPr>
-                                  <w:rFonts w:ascii="Arial" w:hAnsi="Arial" w:cs="Arial"/>
-                                  <w:color w:val="000000" w:themeColor="text1"/>
-                                  <w:sz w:val="20"/>
-                                  <w:szCs w:val="20"/>
-                                </w:rPr>
-                                <w:t>numero</w:t>
-                              </w:r>
-                              <w:proofErr w:type="gramEnd"/>
-                              <w:r>
-                                <w:rPr>
-                                  <w:rFonts w:ascii="Arial" w:hAnsi="Arial" w:cs="Arial"/>
-                                  <w:color w:val="000000" w:themeColor="text1"/>
-                                  <w:sz w:val="20"/>
-                                  <w:szCs w:val="20"/>
-                                </w:rPr>
-                                <w:t>: int</w:t>
+                              <w:r>
+                                <w:rPr>
+                                  <w:rFonts w:ascii="Arial" w:hAnsi="Arial" w:cs="Arial"/>
+                                  <w:color w:val="000000" w:themeColor="text1"/>
+                                  <w:sz w:val="20"/>
+                                  <w:szCs w:val="20"/>
+                                </w:rPr>
+                                <w:t>numero: int</w:t>
                               </w:r>
                             </w:p>
                             <w:p>
@@ -2742,27 +2644,7 @@
                                   <w:sz w:val="20"/>
                                   <w:szCs w:val="20"/>
                                 </w:rPr>
-                                <w:t xml:space="preserve">+ </w:t>
-                              </w:r>
-                              <w:proofErr w:type="gramStart"/>
-                              <w:r>
-                                <w:rPr>
-                                  <w:rFonts w:ascii="Arial" w:hAnsi="Arial" w:cs="Arial"/>
-                                  <w:color w:val="000000" w:themeColor="text1"/>
-                                  <w:sz w:val="20"/>
-                                  <w:szCs w:val="20"/>
-                                </w:rPr>
-                                <w:t>func</w:t>
-                              </w:r>
-                              <w:proofErr w:type="gramEnd"/>
-                              <w:r>
-                                <w:rPr>
-                                  <w:rFonts w:ascii="Arial" w:hAnsi="Arial" w:cs="Arial"/>
-                                  <w:color w:val="000000" w:themeColor="text1"/>
-                                  <w:sz w:val="20"/>
-                                  <w:szCs w:val="20"/>
-                                </w:rPr>
-                                <w:t>: Funcionario</w:t>
+                                <w:t>+ func: Funcionario</w:t>
                               </w:r>
                             </w:p>
                             <w:p>
@@ -2785,7 +2667,6 @@
                                 <w:t xml:space="preserve">+ </w:t>
                               </w:r>
                               <w:proofErr w:type="spellStart"/>
-                              <w:proofErr w:type="gramStart"/>
                               <w:r>
                                 <w:rPr>
                                   <w:rFonts w:ascii="Arial" w:hAnsi="Arial" w:cs="Arial"/>
@@ -2796,7 +2677,6 @@
                                 <w:t>cli</w:t>
                               </w:r>
                               <w:proofErr w:type="spellEnd"/>
-                              <w:proofErr w:type="gramEnd"/>
                               <w:r>
                                 <w:rPr>
                                   <w:rFonts w:ascii="Arial" w:hAnsi="Arial" w:cs="Arial"/>
@@ -2827,7 +2707,6 @@
                                 <w:t xml:space="preserve">+ </w:t>
                               </w:r>
                               <w:proofErr w:type="spellStart"/>
-                              <w:proofErr w:type="gramStart"/>
                               <w:r>
                                 <w:rPr>
                                   <w:rFonts w:ascii="Arial" w:hAnsi="Arial" w:cs="Arial"/>
@@ -2838,7 +2717,6 @@
                                 <w:t>prd</w:t>
                               </w:r>
                               <w:proofErr w:type="spellEnd"/>
-                              <w:proofErr w:type="gramEnd"/>
                               <w:r>
                                 <w:rPr>
                                   <w:rFonts w:ascii="Arial" w:hAnsi="Arial" w:cs="Arial"/>
@@ -2869,7 +2747,6 @@
                                 <w:t xml:space="preserve">+ </w:t>
                               </w:r>
                               <w:proofErr w:type="spellStart"/>
-                              <w:proofErr w:type="gramStart"/>
                               <w:r>
                                 <w:rPr>
                                   <w:rFonts w:ascii="Arial" w:hAnsi="Arial" w:cs="Arial"/>
@@ -2880,7 +2757,6 @@
                                 <w:t>bil</w:t>
                               </w:r>
                               <w:proofErr w:type="spellEnd"/>
-                              <w:proofErr w:type="gramEnd"/>
                               <w:r>
                                 <w:rPr>
                                   <w:rFonts w:ascii="Arial" w:hAnsi="Arial" w:cs="Arial"/>
@@ -2985,8 +2861,8 @@
           </mc:Choice>
           <mc:Fallback>
             <w:pict>
-              <v:group id="Grupo 59" o:spid="_x0000_s1042" style="position:absolute;margin-left:.5pt;margin-top:293.25pt;width:127pt;height:145.95pt;z-index:251678720;mso-height-relative:margin" coordorigin="" coordsize="16129,18554" o:gfxdata="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">
-                <v:rect id="Rectângulo 60" o:spid="_x0000_s1043" style="position:absolute;top:2551;width:16129;height:16002;visibility:visible;mso-wrap-style:square;v-text-anchor:top" o:gfxdata="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" fillcolor="white [3212]" strokecolor="black [3213]" strokeweight="1pt">
+              <v:group w14:anchorId="284A86B2" id="Grupo 59" o:spid="_x0000_s1042" style="position:absolute;margin-left:.5pt;margin-top:293.25pt;width:127pt;height:145.95pt;z-index:251678720;mso-height-relative:margin" coordorigin="" coordsize="16129,18554" o:gfxdata="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">
+                <v:rect id="Rectângulo 60" o:spid="_x0000_s1043" style="position:absolute;top:2551;width:16129;height:16002;visibility:visible;mso-wrap-style:square;v-text-anchor:top" o:gfxdata="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" fillcolor="white [3212]" strokecolor="black [3213]" strokeweight="1pt">
                   <v:textbox>
                     <w:txbxContent>
                       <w:p>
@@ -3008,25 +2884,14 @@
                           </w:rPr>
                           <w:t xml:space="preserve">+ </w:t>
                         </w:r>
-                        <w:proofErr w:type="gramStart"/>
-                        <w:r>
-                          <w:rPr>
-                            <w:rFonts w:ascii="Arial" w:hAnsi="Arial" w:cs="Arial"/>
-                            <w:color w:val="000000" w:themeColor="text1"/>
-                            <w:sz w:val="20"/>
-                            <w:szCs w:val="20"/>
-                          </w:rPr>
-                          <w:t>numero</w:t>
-                        </w:r>
-                        <w:proofErr w:type="gramEnd"/>
-                        <w:r>
-                          <w:rPr>
-                            <w:rFonts w:ascii="Arial" w:hAnsi="Arial" w:cs="Arial"/>
-                            <w:color w:val="000000" w:themeColor="text1"/>
-                            <w:sz w:val="20"/>
-                            <w:szCs w:val="20"/>
-                          </w:rPr>
-                          <w:t>: int</w:t>
+                        <w:r>
+                          <w:rPr>
+                            <w:rFonts w:ascii="Arial" w:hAnsi="Arial" w:cs="Arial"/>
+                            <w:color w:val="000000" w:themeColor="text1"/>
+                            <w:sz w:val="20"/>
+                            <w:szCs w:val="20"/>
+                          </w:rPr>
+                          <w:t>numero: int</w:t>
                         </w:r>
                       </w:p>
                       <w:p>
@@ -3085,27 +2950,7 @@
                             <w:sz w:val="20"/>
                             <w:szCs w:val="20"/>
                           </w:rPr>
-                          <w:t xml:space="preserve">+ </w:t>
-                        </w:r>
-                        <w:proofErr w:type="gramStart"/>
-                        <w:r>
-                          <w:rPr>
-                            <w:rFonts w:ascii="Arial" w:hAnsi="Arial" w:cs="Arial"/>
-                            <w:color w:val="000000" w:themeColor="text1"/>
-                            <w:sz w:val="20"/>
-                            <w:szCs w:val="20"/>
-                          </w:rPr>
-                          <w:t>func</w:t>
-                        </w:r>
-                        <w:proofErr w:type="gramEnd"/>
-                        <w:r>
-                          <w:rPr>
-                            <w:rFonts w:ascii="Arial" w:hAnsi="Arial" w:cs="Arial"/>
-                            <w:color w:val="000000" w:themeColor="text1"/>
-                            <w:sz w:val="20"/>
-                            <w:szCs w:val="20"/>
-                          </w:rPr>
-                          <w:t>: Funcionario</w:t>
+                          <w:t>+ func: Funcionario</w:t>
                         </w:r>
                       </w:p>
                       <w:p>
@@ -3128,7 +2973,6 @@
                           <w:t xml:space="preserve">+ </w:t>
                         </w:r>
                         <w:proofErr w:type="spellStart"/>
-                        <w:proofErr w:type="gramStart"/>
                         <w:r>
                           <w:rPr>
                             <w:rFonts w:ascii="Arial" w:hAnsi="Arial" w:cs="Arial"/>
@@ -3139,7 +2983,6 @@
                           <w:t>cli</w:t>
                         </w:r>
                         <w:proofErr w:type="spellEnd"/>
-                        <w:proofErr w:type="gramEnd"/>
                         <w:r>
                           <w:rPr>
                             <w:rFonts w:ascii="Arial" w:hAnsi="Arial" w:cs="Arial"/>
@@ -3170,7 +3013,6 @@
                           <w:t xml:space="preserve">+ </w:t>
                         </w:r>
                         <w:proofErr w:type="spellStart"/>
-                        <w:proofErr w:type="gramStart"/>
                         <w:r>
                           <w:rPr>
                             <w:rFonts w:ascii="Arial" w:hAnsi="Arial" w:cs="Arial"/>
@@ -3181,7 +3023,6 @@
                           <w:t>prd</w:t>
                         </w:r>
                         <w:proofErr w:type="spellEnd"/>
-                        <w:proofErr w:type="gramEnd"/>
                         <w:r>
                           <w:rPr>
                             <w:rFonts w:ascii="Arial" w:hAnsi="Arial" w:cs="Arial"/>
@@ -3212,7 +3053,6 @@
                           <w:t xml:space="preserve">+ </w:t>
                         </w:r>
                         <w:proofErr w:type="spellStart"/>
-                        <w:proofErr w:type="gramStart"/>
                         <w:r>
                           <w:rPr>
                             <w:rFonts w:ascii="Arial" w:hAnsi="Arial" w:cs="Arial"/>
@@ -3223,7 +3063,6 @@
                           <w:t>bil</w:t>
                         </w:r>
                         <w:proofErr w:type="spellEnd"/>
-                        <w:proofErr w:type="gramEnd"/>
                         <w:r>
                           <w:rPr>
                             <w:rFonts w:ascii="Arial" w:hAnsi="Arial" w:cs="Arial"/>
@@ -3246,7 +3085,7 @@
                     </w:txbxContent>
                   </v:textbox>
                 </v:rect>
-                <v:rect id="Rectângulo 61" o:spid="_x0000_s1044" style="position:absolute;width:16129;height:2551;visibility:visible;mso-wrap-style:square;v-text-anchor:middle" o:gfxdata="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" fillcolor="white [3212]" strokecolor="black [3213]" strokeweight="1pt">
+                <v:rect id="Rectângulo 61" o:spid="_x0000_s1044" style="position:absolute;width:16129;height:2551;visibility:visible;mso-wrap-style:square;v-text-anchor:middle" o:gfxdata="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" fillcolor="white [3212]" strokecolor="black [3213]" strokeweight="1pt">
                   <v:textbox>
                     <w:txbxContent>
                       <w:p>
@@ -3416,29 +3255,7 @@
                                   <w:szCs w:val="20"/>
                                   <w:lang w:val="en-US"/>
                                 </w:rPr>
-                                <w:t xml:space="preserve">+ </w:t>
-                              </w:r>
-                              <w:proofErr w:type="gramStart"/>
-                              <w:r>
-                                <w:rPr>
-                                  <w:rFonts w:ascii="Arial" w:hAnsi="Arial" w:cs="Arial"/>
-                                  <w:color w:val="000000" w:themeColor="text1"/>
-                                  <w:sz w:val="20"/>
-                                  <w:szCs w:val="20"/>
-                                  <w:lang w:val="en-US"/>
-                                </w:rPr>
-                                <w:t>morada</w:t>
-                              </w:r>
-                              <w:proofErr w:type="gramEnd"/>
-                              <w:r>
-                                <w:rPr>
-                                  <w:rFonts w:ascii="Arial" w:hAnsi="Arial" w:cs="Arial"/>
-                                  <w:color w:val="000000" w:themeColor="text1"/>
-                                  <w:sz w:val="20"/>
-                                  <w:szCs w:val="20"/>
-                                  <w:lang w:val="en-US"/>
-                                </w:rPr>
-                                <w:t>: string</w:t>
+                                <w:t>+ morada: string</w:t>
                               </w:r>
                             </w:p>
                             <w:p>
@@ -3548,8 +3365,8 @@
           </mc:Choice>
           <mc:Fallback>
             <w:pict>
-              <v:group id="Grupo 63" o:spid="_x0000_s1045" style="position:absolute;margin-left:140.45pt;margin-top:293.25pt;width:127pt;height:145.95pt;z-index:251682816;mso-height-relative:margin" coordorigin="" coordsize="16129,18556" o:gfxdata="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">
-                <v:rect id="Rectângulo 64" o:spid="_x0000_s1046" style="position:absolute;top:2551;width:16129;height:16005;visibility:visible;mso-wrap-style:square;v-text-anchor:top" o:gfxdata="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" fillcolor="white [3212]" strokecolor="black [3213]" strokeweight="1pt">
+              <v:group w14:anchorId="76193E52" id="Grupo 63" o:spid="_x0000_s1045" style="position:absolute;margin-left:140.45pt;margin-top:293.25pt;width:127pt;height:145.95pt;z-index:251682816;mso-height-relative:margin" coordorigin="" coordsize="16129,18556" o:gfxdata="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">
+                <v:rect id="Rectângulo 64" o:spid="_x0000_s1046" style="position:absolute;top:2551;width:16129;height:16005;visibility:visible;mso-wrap-style:square;v-text-anchor:top" o:gfxdata="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" fillcolor="white [3212]" strokecolor="black [3213]" strokeweight="1pt">
                   <v:textbox>
                     <w:txbxContent>
                       <w:p>
@@ -3614,29 +3431,7 @@
                             <w:szCs w:val="20"/>
                             <w:lang w:val="en-US"/>
                           </w:rPr>
-                          <w:t xml:space="preserve">+ </w:t>
-                        </w:r>
-                        <w:proofErr w:type="gramStart"/>
-                        <w:r>
-                          <w:rPr>
-                            <w:rFonts w:ascii="Arial" w:hAnsi="Arial" w:cs="Arial"/>
-                            <w:color w:val="000000" w:themeColor="text1"/>
-                            <w:sz w:val="20"/>
-                            <w:szCs w:val="20"/>
-                            <w:lang w:val="en-US"/>
-                          </w:rPr>
-                          <w:t>morada</w:t>
-                        </w:r>
-                        <w:proofErr w:type="gramEnd"/>
-                        <w:r>
-                          <w:rPr>
-                            <w:rFonts w:ascii="Arial" w:hAnsi="Arial" w:cs="Arial"/>
-                            <w:color w:val="000000" w:themeColor="text1"/>
-                            <w:sz w:val="20"/>
-                            <w:szCs w:val="20"/>
-                            <w:lang w:val="en-US"/>
-                          </w:rPr>
-                          <w:t>: string</w:t>
+                          <w:t>+ morada: string</w:t>
                         </w:r>
                       </w:p>
                       <w:p>
@@ -3664,7 +3459,7 @@
                     </w:txbxContent>
                   </v:textbox>
                 </v:rect>
-                <v:rect id="Rectângulo 65" o:spid="_x0000_s1047" style="position:absolute;width:16129;height:2551;visibility:visible;mso-wrap-style:square;v-text-anchor:middle" o:gfxdata="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" fillcolor="white [3212]" strokecolor="black [3213]" strokeweight="1pt">
+                <v:rect id="Rectângulo 65" o:spid="_x0000_s1047" style="position:absolute;width:16129;height:2551;visibility:visible;mso-wrap-style:square;v-text-anchor:middle" o:gfxdata="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" fillcolor="white [3212]" strokecolor="black [3213]" strokeweight="1pt">
                   <v:textbox>
                     <w:txbxContent>
                       <w:p>
@@ -3866,20 +3661,8 @@
                                   <w:szCs w:val="20"/>
                                   <w:lang w:val="en-US"/>
                                 </w:rPr>
-                                <w:t xml:space="preserve"> </w:t>
-                              </w:r>
-                              <w:proofErr w:type="gramStart"/>
-                              <w:r>
-                                <w:rPr>
-                                  <w:rFonts w:ascii="Arial" w:hAnsi="Arial" w:cs="Arial"/>
-                                  <w:color w:val="000000" w:themeColor="text1"/>
-                                  <w:sz w:val="20"/>
-                                  <w:szCs w:val="20"/>
-                                  <w:lang w:val="en-US"/>
-                                </w:rPr>
-                                <w:t>morada</w:t>
-                              </w:r>
-                              <w:proofErr w:type="gramEnd"/>
+                                <w:t xml:space="preserve"> morada</w:t>
+                              </w:r>
                               <w:r>
                                 <w:rPr>
                                   <w:rFonts w:ascii="Arial" w:hAnsi="Arial" w:cs="Arial"/>
@@ -3910,29 +3693,7 @@
                                   <w:szCs w:val="20"/>
                                   <w:lang w:val="en-US"/>
                                 </w:rPr>
-                                <w:t xml:space="preserve">+ </w:t>
-                              </w:r>
-                              <w:proofErr w:type="gramStart"/>
-                              <w:r>
-                                <w:rPr>
-                                  <w:rFonts w:ascii="Arial" w:hAnsi="Arial" w:cs="Arial"/>
-                                  <w:color w:val="000000" w:themeColor="text1"/>
-                                  <w:sz w:val="20"/>
-                                  <w:szCs w:val="20"/>
-                                  <w:lang w:val="en-US"/>
-                                </w:rPr>
-                                <w:t>telemovel</w:t>
-                              </w:r>
-                              <w:proofErr w:type="gramEnd"/>
-                              <w:r>
-                                <w:rPr>
-                                  <w:rFonts w:ascii="Arial" w:hAnsi="Arial" w:cs="Arial"/>
-                                  <w:color w:val="000000" w:themeColor="text1"/>
-                                  <w:sz w:val="20"/>
-                                  <w:szCs w:val="20"/>
-                                  <w:lang w:val="en-US"/>
-                                </w:rPr>
-                                <w:t>: string</w:t>
+                                <w:t>+ telemovel: string</w:t>
                               </w:r>
                             </w:p>
                             <w:p>
@@ -4001,27 +3762,7 @@
                                   <w:sz w:val="20"/>
                                   <w:szCs w:val="20"/>
                                 </w:rPr>
-                                <w:t xml:space="preserve">+ </w:t>
-                              </w:r>
-                              <w:proofErr w:type="gramStart"/>
-                              <w:r>
-                                <w:rPr>
-                                  <w:rFonts w:ascii="Arial" w:hAnsi="Arial" w:cs="Arial"/>
-                                  <w:color w:val="000000" w:themeColor="text1"/>
-                                  <w:sz w:val="20"/>
-                                  <w:szCs w:val="20"/>
-                                </w:rPr>
-                                <w:t>encargo</w:t>
-                              </w:r>
-                              <w:proofErr w:type="gramEnd"/>
-                              <w:r>
-                                <w:rPr>
-                                  <w:rFonts w:ascii="Arial" w:hAnsi="Arial" w:cs="Arial"/>
-                                  <w:color w:val="000000" w:themeColor="text1"/>
-                                  <w:sz w:val="20"/>
-                                  <w:szCs w:val="20"/>
-                                </w:rPr>
-                                <w:t>: string</w:t>
+                                <w:t>+ encargo: string</w:t>
                               </w:r>
                             </w:p>
                           </w:txbxContent>
@@ -4109,8 +3850,8 @@
           </mc:Choice>
           <mc:Fallback>
             <w:pict>
-              <v:group id="Grupo 55" o:spid="_x0000_s1048" style="position:absolute;margin-left:280.35pt;margin-top:135.7pt;width:127pt;height:146.65pt;z-index:251674624;mso-height-relative:margin" coordorigin="" coordsize="16129,18643" o:gfxdata="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">
-                <v:rect id="Rectângulo 56" o:spid="_x0000_s1049" style="position:absolute;top:2551;width:16129;height:16091;visibility:visible;mso-wrap-style:square;v-text-anchor:top" o:gfxdata="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" fillcolor="white [3212]" strokecolor="black [3213]" strokeweight="1pt">
+              <v:group w14:anchorId="4F801B19" id="Grupo 55" o:spid="_x0000_s1048" style="position:absolute;margin-left:280.35pt;margin-top:135.7pt;width:127pt;height:146.65pt;z-index:251674624;mso-height-relative:margin" coordorigin="" coordsize="16129,18643" o:gfxdata="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">
+                <v:rect id="Rectângulo 56" o:spid="_x0000_s1049" style="position:absolute;top:2551;width:16129;height:16091;visibility:visible;mso-wrap-style:square;v-text-anchor:top" o:gfxdata="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" fillcolor="white [3212]" strokecolor="black [3213]" strokeweight="1pt">
                   <v:textbox>
                     <w:txbxContent>
                       <w:p>
@@ -4207,20 +3948,8 @@
                             <w:szCs w:val="20"/>
                             <w:lang w:val="en-US"/>
                           </w:rPr>
-                          <w:t xml:space="preserve"> </w:t>
-                        </w:r>
-                        <w:proofErr w:type="gramStart"/>
-                        <w:r>
-                          <w:rPr>
-                            <w:rFonts w:ascii="Arial" w:hAnsi="Arial" w:cs="Arial"/>
-                            <w:color w:val="000000" w:themeColor="text1"/>
-                            <w:sz w:val="20"/>
-                            <w:szCs w:val="20"/>
-                            <w:lang w:val="en-US"/>
-                          </w:rPr>
-                          <w:t>morada</w:t>
-                        </w:r>
-                        <w:proofErr w:type="gramEnd"/>
+                          <w:t xml:space="preserve"> morada</w:t>
+                        </w:r>
                         <w:r>
                           <w:rPr>
                             <w:rFonts w:ascii="Arial" w:hAnsi="Arial" w:cs="Arial"/>
@@ -4251,29 +3980,7 @@
                             <w:szCs w:val="20"/>
                             <w:lang w:val="en-US"/>
                           </w:rPr>
-                          <w:t xml:space="preserve">+ </w:t>
-                        </w:r>
-                        <w:proofErr w:type="gramStart"/>
-                        <w:r>
-                          <w:rPr>
-                            <w:rFonts w:ascii="Arial" w:hAnsi="Arial" w:cs="Arial"/>
-                            <w:color w:val="000000" w:themeColor="text1"/>
-                            <w:sz w:val="20"/>
-                            <w:szCs w:val="20"/>
-                            <w:lang w:val="en-US"/>
-                          </w:rPr>
-                          <w:t>telemovel</w:t>
-                        </w:r>
-                        <w:proofErr w:type="gramEnd"/>
-                        <w:r>
-                          <w:rPr>
-                            <w:rFonts w:ascii="Arial" w:hAnsi="Arial" w:cs="Arial"/>
-                            <w:color w:val="000000" w:themeColor="text1"/>
-                            <w:sz w:val="20"/>
-                            <w:szCs w:val="20"/>
-                            <w:lang w:val="en-US"/>
-                          </w:rPr>
-                          <w:t>: string</w:t>
+                          <w:t>+ telemovel: string</w:t>
                         </w:r>
                       </w:p>
                       <w:p>
@@ -4342,33 +4049,13 @@
                             <w:sz w:val="20"/>
                             <w:szCs w:val="20"/>
                           </w:rPr>
-                          <w:t xml:space="preserve">+ </w:t>
-                        </w:r>
-                        <w:proofErr w:type="gramStart"/>
-                        <w:r>
-                          <w:rPr>
-                            <w:rFonts w:ascii="Arial" w:hAnsi="Arial" w:cs="Arial"/>
-                            <w:color w:val="000000" w:themeColor="text1"/>
-                            <w:sz w:val="20"/>
-                            <w:szCs w:val="20"/>
-                          </w:rPr>
-                          <w:t>encargo</w:t>
-                        </w:r>
-                        <w:proofErr w:type="gramEnd"/>
-                        <w:r>
-                          <w:rPr>
-                            <w:rFonts w:ascii="Arial" w:hAnsi="Arial" w:cs="Arial"/>
-                            <w:color w:val="000000" w:themeColor="text1"/>
-                            <w:sz w:val="20"/>
-                            <w:szCs w:val="20"/>
-                          </w:rPr>
-                          <w:t>: string</w:t>
+                          <w:t>+ encargo: string</w:t>
                         </w:r>
                       </w:p>
                     </w:txbxContent>
                   </v:textbox>
                 </v:rect>
-                <v:rect id="Rectângulo 57" o:spid="_x0000_s1050" style="position:absolute;width:16129;height:2551;visibility:visible;mso-wrap-style:square;v-text-anchor:middle" o:gfxdata="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" fillcolor="white [3212]" strokecolor="black [3213]" strokeweight="1pt">
+                <v:rect id="Rectângulo 57" o:spid="_x0000_s1050" style="position:absolute;width:16129;height:2551;visibility:visible;mso-wrap-style:square;v-text-anchor:middle" o:gfxdata="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" fillcolor="white [3212]" strokecolor="black [3213]" strokeweight="1pt">
                   <v:textbox>
                     <w:txbxContent>
                       <w:p>
@@ -4678,27 +4365,7 @@
                                   <w:sz w:val="20"/>
                                   <w:szCs w:val="20"/>
                                 </w:rPr>
-                                <w:t xml:space="preserve">+ </w:t>
-                              </w:r>
-                              <w:proofErr w:type="gramStart"/>
-                              <w:r>
-                                <w:rPr>
-                                  <w:rFonts w:ascii="Arial" w:hAnsi="Arial" w:cs="Arial"/>
-                                  <w:color w:val="000000" w:themeColor="text1"/>
-                                  <w:sz w:val="20"/>
-                                  <w:szCs w:val="20"/>
-                                </w:rPr>
-                                <w:t>pais</w:t>
-                              </w:r>
-                              <w:proofErr w:type="gramEnd"/>
-                              <w:r>
-                                <w:rPr>
-                                  <w:rFonts w:ascii="Arial" w:hAnsi="Arial" w:cs="Arial"/>
-                                  <w:color w:val="000000" w:themeColor="text1"/>
-                                  <w:sz w:val="20"/>
-                                  <w:szCs w:val="20"/>
-                                </w:rPr>
-                                <w:t xml:space="preserve">: </w:t>
+                                <w:t xml:space="preserve">+ pais: </w:t>
                               </w:r>
                               <w:proofErr w:type="spellStart"/>
                               <w:r>
@@ -4732,7 +4399,6 @@
                                 <w:t xml:space="preserve">+ </w:t>
                               </w:r>
                               <w:proofErr w:type="spellStart"/>
-                              <w:proofErr w:type="gramStart"/>
                               <w:r>
                                 <w:rPr>
                                   <w:rFonts w:ascii="Arial" w:hAnsi="Arial" w:cs="Arial"/>
@@ -4743,16 +4409,26 @@
                                 <w:t>preco</w:t>
                               </w:r>
                               <w:proofErr w:type="spellEnd"/>
-                              <w:proofErr w:type="gramEnd"/>
-                              <w:r>
-                                <w:rPr>
-                                  <w:rFonts w:ascii="Arial" w:hAnsi="Arial" w:cs="Arial"/>
-                                  <w:color w:val="000000" w:themeColor="text1"/>
-                                  <w:sz w:val="20"/>
-                                  <w:szCs w:val="20"/>
-                                </w:rPr>
-                                <w:t>: int</w:t>
-                              </w:r>
+                              <w:r>
+                                <w:rPr>
+                                  <w:rFonts w:ascii="Arial" w:hAnsi="Arial" w:cs="Arial"/>
+                                  <w:color w:val="000000" w:themeColor="text1"/>
+                                  <w:sz w:val="20"/>
+                                  <w:szCs w:val="20"/>
+                                </w:rPr>
+                                <w:t xml:space="preserve">: </w:t>
+                              </w:r>
+                              <w:proofErr w:type="spellStart"/>
+                              <w:r>
+                                <w:rPr>
+                                  <w:rFonts w:ascii="Arial" w:hAnsi="Arial" w:cs="Arial"/>
+                                  <w:color w:val="000000" w:themeColor="text1"/>
+                                  <w:sz w:val="20"/>
+                                  <w:szCs w:val="20"/>
+                                </w:rPr>
+                                <w:t>int</w:t>
+                              </w:r>
+                              <w:proofErr w:type="spellEnd"/>
                             </w:p>
                           </w:txbxContent>
                         </wps:txbx>
@@ -4839,8 +4515,8 @@
           </mc:Choice>
           <mc:Fallback>
             <w:pict>
-              <v:group id="Grupo 36" o:spid="_x0000_s1051" style="position:absolute;margin-left:1.15pt;margin-top:136.3pt;width:127pt;height:146.7pt;z-index:251668480;mso-height-relative:margin" coordorigin="" coordsize="16129,18651" o:gfxdata="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">
-                <v:rect id="Rectângulo 37" o:spid="_x0000_s1052" style="position:absolute;top:2550;width:16129;height:16101;visibility:visible;mso-wrap-style:square;v-text-anchor:top" o:gfxdata="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" fillcolor="white [3212]" strokecolor="black [3213]" strokeweight="1pt">
+              <v:group w14:anchorId="73CB3121" id="Grupo 36" o:spid="_x0000_s1051" style="position:absolute;margin-left:1.15pt;margin-top:136.3pt;width:127pt;height:146.7pt;z-index:251668480;mso-height-relative:margin" coordorigin="" coordsize="16129,18651" o:gfxdata="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">
+                <v:rect id="Rectângulo 37" o:spid="_x0000_s1052" style="position:absolute;top:2550;width:16129;height:16101;visibility:visible;mso-wrap-style:square;v-text-anchor:top" o:gfxdata="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" fillcolor="white [3212]" strokecolor="black [3213]" strokeweight="1pt">
                   <v:textbox>
                     <w:txbxContent>
                       <w:p>
@@ -5045,27 +4721,7 @@
                             <w:sz w:val="20"/>
                             <w:szCs w:val="20"/>
                           </w:rPr>
-                          <w:t xml:space="preserve">+ </w:t>
-                        </w:r>
-                        <w:proofErr w:type="gramStart"/>
-                        <w:r>
-                          <w:rPr>
-                            <w:rFonts w:ascii="Arial" w:hAnsi="Arial" w:cs="Arial"/>
-                            <w:color w:val="000000" w:themeColor="text1"/>
-                            <w:sz w:val="20"/>
-                            <w:szCs w:val="20"/>
-                          </w:rPr>
-                          <w:t>pais</w:t>
-                        </w:r>
-                        <w:proofErr w:type="gramEnd"/>
-                        <w:r>
-                          <w:rPr>
-                            <w:rFonts w:ascii="Arial" w:hAnsi="Arial" w:cs="Arial"/>
-                            <w:color w:val="000000" w:themeColor="text1"/>
-                            <w:sz w:val="20"/>
-                            <w:szCs w:val="20"/>
-                          </w:rPr>
-                          <w:t xml:space="preserve">: </w:t>
+                          <w:t xml:space="preserve">+ pais: </w:t>
                         </w:r>
                         <w:proofErr w:type="spellStart"/>
                         <w:r>
@@ -5099,7 +4755,6 @@
                           <w:t xml:space="preserve">+ </w:t>
                         </w:r>
                         <w:proofErr w:type="spellStart"/>
-                        <w:proofErr w:type="gramStart"/>
                         <w:r>
                           <w:rPr>
                             <w:rFonts w:ascii="Arial" w:hAnsi="Arial" w:cs="Arial"/>
@@ -5110,21 +4765,31 @@
                           <w:t>preco</w:t>
                         </w:r>
                         <w:proofErr w:type="spellEnd"/>
-                        <w:proofErr w:type="gramEnd"/>
-                        <w:r>
-                          <w:rPr>
-                            <w:rFonts w:ascii="Arial" w:hAnsi="Arial" w:cs="Arial"/>
-                            <w:color w:val="000000" w:themeColor="text1"/>
-                            <w:sz w:val="20"/>
-                            <w:szCs w:val="20"/>
-                          </w:rPr>
-                          <w:t>: int</w:t>
-                        </w:r>
+                        <w:r>
+                          <w:rPr>
+                            <w:rFonts w:ascii="Arial" w:hAnsi="Arial" w:cs="Arial"/>
+                            <w:color w:val="000000" w:themeColor="text1"/>
+                            <w:sz w:val="20"/>
+                            <w:szCs w:val="20"/>
+                          </w:rPr>
+                          <w:t xml:space="preserve">: </w:t>
+                        </w:r>
+                        <w:proofErr w:type="spellStart"/>
+                        <w:r>
+                          <w:rPr>
+                            <w:rFonts w:ascii="Arial" w:hAnsi="Arial" w:cs="Arial"/>
+                            <w:color w:val="000000" w:themeColor="text1"/>
+                            <w:sz w:val="20"/>
+                            <w:szCs w:val="20"/>
+                          </w:rPr>
+                          <w:t>int</w:t>
+                        </w:r>
+                        <w:proofErr w:type="spellEnd"/>
                       </w:p>
                     </w:txbxContent>
                   </v:textbox>
                 </v:rect>
-                <v:rect id="Rectângulo 38" o:spid="_x0000_s1053" style="position:absolute;width:16129;height:2551;visibility:visible;mso-wrap-style:square;v-text-anchor:middle" o:gfxdata="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" fillcolor="white [3212]" strokecolor="black [3213]" strokeweight="1pt">
+                <v:rect id="Rectângulo 38" o:spid="_x0000_s1053" style="position:absolute;width:16129;height:2551;visibility:visible;mso-wrap-style:square;v-text-anchor:middle" o:gfxdata="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" fillcolor="white [3212]" strokecolor="black [3213]" strokeweight="1pt">
                   <v:textbox>
                     <w:txbxContent>
                       <w:p>
@@ -5226,7 +4891,7 @@
           </mc:Choice>
           <mc:Fallback>
             <w:pict>
-              <v:rect id="Rectângulo 35" o:spid="_x0000_s1026" style="position:absolute;margin-left:296pt;margin-top:1.15pt;width:56pt;height:13.2pt;z-index:251666432;visibility:visible;mso-wrap-style:square;mso-width-percent:0;mso-wrap-distance-left:9pt;mso-wrap-distance-top:0;mso-wrap-distance-right:9pt;mso-wrap-distance-bottom:0;mso-position-horizontal:absolute;mso-position-horizontal-relative:text;mso-position-vertical:absolute;mso-position-vertical-relative:text;mso-width-percent:0;mso-width-relative:margin;v-text-anchor:middle" o:gfxdata="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" filled="f" strokecolor="red" strokeweight="2pt"/>
+              <v:rect w14:anchorId="0EA7AE4F" id="Rectângulo 35" o:spid="_x0000_s1026" style="position:absolute;margin-left:296pt;margin-top:1.15pt;width:56pt;height:13.2pt;z-index:251666432;visibility:visible;mso-wrap-style:square;mso-width-percent:0;mso-wrap-distance-left:9pt;mso-wrap-distance-top:0;mso-wrap-distance-right:9pt;mso-wrap-distance-bottom:0;mso-position-horizontal:absolute;mso-position-horizontal-relative:text;mso-position-vertical:absolute;mso-position-vertical-relative:text;mso-width-percent:0;mso-width-relative:margin;v-text-anchor:middle" o:gfxdata="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" filled="f" strokecolor="red" strokeweight="2pt"/>
             </w:pict>
           </mc:Fallback>
         </mc:AlternateContent>
@@ -5304,13 +4969,14 @@
           </mc:Choice>
           <mc:Fallback>
             <w:pict>
-              <v:rect id="Rectângulo 39" o:spid="_x0000_s1026" style="position:absolute;margin-left:5.85pt;margin-top:173.45pt;width:74.7pt;height:13.2pt;z-index:251670528;visibility:visible;mso-wrap-style:square;mso-width-percent:0;mso-wrap-distance-left:9pt;mso-wrap-distance-top:0;mso-wrap-distance-right:9pt;mso-wrap-distance-bottom:0;mso-position-horizontal:absolute;mso-position-horizontal-relative:text;mso-position-vertical:absolute;mso-position-vertical-relative:text;mso-width-percent:0;mso-width-relative:margin;v-text-anchor:middle" o:gfxdata="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" filled="f" strokecolor="#1f497d [3215]" strokeweight="2pt"/>
+              <v:rect w14:anchorId="47E14E8F" id="Rectângulo 39" o:spid="_x0000_s1026" style="position:absolute;margin-left:5.85pt;margin-top:173.45pt;width:74.7pt;height:13.2pt;z-index:251670528;visibility:visible;mso-wrap-style:square;mso-width-percent:0;mso-wrap-distance-left:9pt;mso-wrap-distance-top:0;mso-wrap-distance-right:9pt;mso-wrap-distance-bottom:0;mso-position-horizontal:absolute;mso-position-horizontal-relative:text;mso-position-vertical:absolute;mso-position-vertical-relative:text;mso-width-percent:0;mso-width-relative:margin;v-text-anchor:middle" o:gfxdata="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" filled="f" strokecolor="#1f497d [3215]" strokeweight="2pt"/>
             </w:pict>
           </mc:Fallback>
         </mc:AlternateContent>
       </w:r>
     </w:p>
     <w:sectPr>
+      <w:headerReference w:type="default" r:id="rId7"/>
       <w:pgSz w:w="11906" w:h="16838"/>
       <w:pgMar w:top="1417" w:right="1701" w:bottom="1417" w:left="1701" w:header="708" w:footer="708" w:gutter="0"/>
       <w:cols w:space="708"/>
@@ -5320,9 +4986,107 @@
 </w:document>
 </file>
 
+<file path=word/endnotes.xml><?xml version="1.0" encoding="utf-8"?>
+<w:endnotes xmlns:wpc="http://schemas.microsoft.com/office/word/2010/wordprocessingCanvas" xmlns:cx="http://schemas.microsoft.com/office/drawing/2014/chartex" xmlns:cx1="http://schemas.microsoft.com/office/drawing/2015/9/8/chartex" xmlns:cx2="http://schemas.microsoft.com/office/drawing/2015/10/21/chartex" xmlns:cx3="http://schemas.microsoft.com/office/drawing/2016/5/9/chartex" xmlns:cx4="http://schemas.microsoft.com/office/drawing/2016/5/10/chartex" xmlns:cx5="http://schemas.microsoft.com/office/drawing/2016/5/11/chartex" xmlns:mc="http://schemas.openxmlformats.org/markup-compatibility/2006" xmlns:o="urn:schemas-microsoft-com:office:office" xmlns:r="http://schemas.openxmlformats.org/officeDocument/2006/relationships" xmlns:m="http://schemas.openxmlformats.org/officeDocument/2006/math" xmlns:v="urn:schemas-microsoft-com:vml" xmlns:wp14="http://schemas.microsoft.com/office/word/2010/wordprocessingDrawing" xmlns:wp="http://schemas.openxmlformats.org/drawingml/2006/wordprocessingDrawing" xmlns:w10="urn:schemas-microsoft-com:office:word" xmlns:w="http://schemas.openxmlformats.org/wordprocessingml/2006/main" xmlns:w14="http://schemas.microsoft.com/office/word/2010/wordml" xmlns:w15="http://schemas.microsoft.com/office/word/2012/wordml" xmlns:w16se="http://schemas.microsoft.com/office/word/2015/wordml/symex" xmlns:wpg="http://schemas.microsoft.com/office/word/2010/wordprocessingGroup" xmlns:wpi="http://schemas.microsoft.com/office/word/2010/wordprocessingInk" xmlns:wne="http://schemas.microsoft.com/office/word/2006/wordml" xmlns:wps="http://schemas.microsoft.com/office/word/2010/wordprocessingShape" mc:Ignorable="w14 w15 w16se wp14">
+  <w:endnote w:type="separator" w:id="-1">
+    <w:p>
+      <w:pPr>
+        <w:spacing w:after="0" w:line="240" w:lineRule="auto"/>
+      </w:pPr>
+      <w:r>
+        <w:separator/>
+      </w:r>
+    </w:p>
+  </w:endnote>
+  <w:endnote w:type="continuationSeparator" w:id="0">
+    <w:p>
+      <w:pPr>
+        <w:spacing w:after="0" w:line="240" w:lineRule="auto"/>
+      </w:pPr>
+      <w:r>
+        <w:continuationSeparator/>
+      </w:r>
+    </w:p>
+  </w:endnote>
+</w:endnotes>
+</file>
+
+<file path=word/footnotes.xml><?xml version="1.0" encoding="utf-8"?>
+<w:footnotes xmlns:wpc="http://schemas.microsoft.com/office/word/2010/wordprocessingCanvas" xmlns:cx="http://schemas.microsoft.com/office/drawing/2014/chartex" xmlns:cx1="http://schemas.microsoft.com/office/drawing/2015/9/8/chartex" xmlns:cx2="http://schemas.microsoft.com/office/drawing/2015/10/21/chartex" xmlns:cx3="http://schemas.microsoft.com/office/drawing/2016/5/9/chartex" xmlns:cx4="http://schemas.microsoft.com/office/drawing/2016/5/10/chartex" xmlns:cx5="http://schemas.microsoft.com/office/drawing/2016/5/11/chartex" xmlns:mc="http://schemas.openxmlformats.org/markup-compatibility/2006" xmlns:o="urn:schemas-microsoft-com:office:office" xmlns:r="http://schemas.openxmlformats.org/officeDocument/2006/relationships" xmlns:m="http://schemas.openxmlformats.org/officeDocument/2006/math" xmlns:v="urn:schemas-microsoft-com:vml" xmlns:wp14="http://schemas.microsoft.com/office/word/2010/wordprocessingDrawing" xmlns:wp="http://schemas.openxmlformats.org/drawingml/2006/wordprocessingDrawing" xmlns:w10="urn:schemas-microsoft-com:office:word" xmlns:w="http://schemas.openxmlformats.org/wordprocessingml/2006/main" xmlns:w14="http://schemas.microsoft.com/office/word/2010/wordml" xmlns:w15="http://schemas.microsoft.com/office/word/2012/wordml" xmlns:w16se="http://schemas.microsoft.com/office/word/2015/wordml/symex" xmlns:wpg="http://schemas.microsoft.com/office/word/2010/wordprocessingGroup" xmlns:wpi="http://schemas.microsoft.com/office/word/2010/wordprocessingInk" xmlns:wne="http://schemas.microsoft.com/office/word/2006/wordml" xmlns:wps="http://schemas.microsoft.com/office/word/2010/wordprocessingShape" mc:Ignorable="w14 w15 w16se wp14">
+  <w:footnote w:type="separator" w:id="-1">
+    <w:p>
+      <w:pPr>
+        <w:spacing w:after="0" w:line="240" w:lineRule="auto"/>
+      </w:pPr>
+      <w:r>
+        <w:separator/>
+      </w:r>
+    </w:p>
+  </w:footnote>
+  <w:footnote w:type="continuationSeparator" w:id="0">
+    <w:p>
+      <w:pPr>
+        <w:spacing w:after="0" w:line="240" w:lineRule="auto"/>
+      </w:pPr>
+      <w:r>
+        <w:continuationSeparator/>
+      </w:r>
+    </w:p>
+  </w:footnote>
+</w:footnotes>
+</file>
+
+<file path=word/header1.xml><?xml version="1.0" encoding="utf-8"?>
+<w:hdr xmlns:wpc="http://schemas.microsoft.com/office/word/2010/wordprocessingCanvas" xmlns:cx="http://schemas.microsoft.com/office/drawing/2014/chartex" xmlns:cx1="http://schemas.microsoft.com/office/drawing/2015/9/8/chartex" xmlns:cx2="http://schemas.microsoft.com/office/drawing/2015/10/21/chartex" xmlns:cx3="http://schemas.microsoft.com/office/drawing/2016/5/9/chartex" xmlns:cx4="http://schemas.microsoft.com/office/drawing/2016/5/10/chartex" xmlns:cx5="http://schemas.microsoft.com/office/drawing/2016/5/11/chartex" xmlns:mc="http://schemas.openxmlformats.org/markup-compatibility/2006" xmlns:o="urn:schemas-microsoft-com:office:office" xmlns:r="http://schemas.openxmlformats.org/officeDocument/2006/relationships" xmlns:m="http://schemas.openxmlformats.org/officeDocument/2006/math" xmlns:v="urn:schemas-microsoft-com:vml" xmlns:wp14="http://schemas.microsoft.com/office/word/2010/wordprocessingDrawing" xmlns:wp="http://schemas.openxmlformats.org/drawingml/2006/wordprocessingDrawing" xmlns:w10="urn:schemas-microsoft-com:office:word" xmlns:w="http://schemas.openxmlformats.org/wordprocessingml/2006/main" xmlns:w14="http://schemas.microsoft.com/office/word/2010/wordml" xmlns:w15="http://schemas.microsoft.com/office/word/2012/wordml" xmlns:w16se="http://schemas.microsoft.com/office/word/2015/wordml/symex" xmlns:wpg="http://schemas.microsoft.com/office/word/2010/wordprocessingGroup" xmlns:wpi="http://schemas.microsoft.com/office/word/2010/wordprocessingInk" xmlns:wne="http://schemas.microsoft.com/office/word/2006/wordml" xmlns:wps="http://schemas.microsoft.com/office/word/2010/wordprocessingShape" mc:Ignorable="w14 w15 w16se wp14">
+  <w:p>
+    <w:pPr>
+      <w:pStyle w:val="Cabealho"/>
+      <w:rPr>
+        <w:rFonts w:ascii="Arial" w:hAnsi="Arial" w:cs="Arial"/>
+      </w:rPr>
+    </w:pPr>
+    <w:r>
+      <w:rPr>
+        <w:rFonts w:ascii="Arial" w:hAnsi="Arial" w:cs="Arial"/>
+      </w:rPr>
+      <w:t>Pedro Marques</w:t>
+    </w:r>
+    <w:r>
+      <w:rPr>
+        <w:rFonts w:ascii="Arial" w:hAnsi="Arial" w:cs="Arial"/>
+      </w:rPr>
+      <w:ptab w:relativeTo="margin" w:alignment="center" w:leader="none"/>
+    </w:r>
+    <w:r>
+      <w:rPr>
+        <w:rFonts w:ascii="Arial" w:hAnsi="Arial" w:cs="Arial"/>
+      </w:rPr>
+      <w:t xml:space="preserve"> 2017</w:t>
+    </w:r>
+    <w:r>
+      <w:rPr>
+        <w:rFonts w:ascii="Arial" w:hAnsi="Arial" w:cs="Arial"/>
+      </w:rPr>
+      <w:ptab w:relativeTo="margin" w:alignment="right" w:leader="none"/>
+    </w:r>
+    <w:r>
+      <w:rPr>
+        <w:rFonts w:ascii="Arial" w:hAnsi="Arial" w:cs="Arial"/>
+      </w:rPr>
+      <w:t xml:space="preserve"> Documentação PAP</w:t>
+    </w:r>
+  </w:p>
+  <w:p>
+    <w:pPr>
+      <w:pStyle w:val="Cabealho"/>
+    </w:pPr>
+  </w:p>
+</w:hdr>
+</file>
+
 <file path=word/numbering.xml><?xml version="1.0" encoding="utf-8"?>
-<w:numbering xmlns:wpc="http://schemas.microsoft.com/office/word/2010/wordprocessingCanvas" xmlns:mc="http://schemas.openxmlformats.org/markup-compatibility/2006" xmlns:o="urn:schemas-microsoft-com:office:office" xmlns:r="http://schemas.openxmlformats.org/officeDocument/2006/relationships" xmlns:m="http://schemas.openxmlformats.org/officeDocument/2006/math" xmlns:v="urn:schemas-microsoft-com:vml" xmlns:wp14="http://schemas.microsoft.com/office/word/2010/wordprocessingDrawing" xmlns:wp="http://schemas.openxmlformats.org/drawingml/2006/wordprocessingDrawing" xmlns:w10="urn:schemas-microsoft-com:office:word" xmlns:w="http://schemas.openxmlformats.org/wordprocessingml/2006/main" xmlns:w14="http://schemas.microsoft.com/office/word/2010/wordml" xmlns:wpg="http://schemas.microsoft.com/office/word/2010/wordprocessingGroup" xmlns:wpi="http://schemas.microsoft.com/office/word/2010/wordprocessingInk" xmlns:wne="http://schemas.microsoft.com/office/word/2006/wordml" xmlns:wps="http://schemas.microsoft.com/office/word/2010/wordprocessingShape" mc:Ignorable="w14 wp14">
-  <w:abstractNum w:abstractNumId="0">
+<w:numbering xmlns:wpc="http://schemas.microsoft.com/office/word/2010/wordprocessingCanvas" xmlns:cx="http://schemas.microsoft.com/office/drawing/2014/chartex" xmlns:cx1="http://schemas.microsoft.com/office/drawing/2015/9/8/chartex" xmlns:cx2="http://schemas.microsoft.com/office/drawing/2015/10/21/chartex" xmlns:cx3="http://schemas.microsoft.com/office/drawing/2016/5/9/chartex" xmlns:cx4="http://schemas.microsoft.com/office/drawing/2016/5/10/chartex" xmlns:cx5="http://schemas.microsoft.com/office/drawing/2016/5/11/chartex" xmlns:mc="http://schemas.openxmlformats.org/markup-compatibility/2006" xmlns:o="urn:schemas-microsoft-com:office:office" xmlns:r="http://schemas.openxmlformats.org/officeDocument/2006/relationships" xmlns:m="http://schemas.openxmlformats.org/officeDocument/2006/math" xmlns:v="urn:schemas-microsoft-com:vml" xmlns:wp14="http://schemas.microsoft.com/office/word/2010/wordprocessingDrawing" xmlns:wp="http://schemas.openxmlformats.org/drawingml/2006/wordprocessingDrawing" xmlns:w10="urn:schemas-microsoft-com:office:word" xmlns:w="http://schemas.openxmlformats.org/wordprocessingml/2006/main" xmlns:w14="http://schemas.microsoft.com/office/word/2010/wordml" xmlns:w15="http://schemas.microsoft.com/office/word/2012/wordml" xmlns:w16se="http://schemas.microsoft.com/office/word/2015/wordml/symex" xmlns:wpg="http://schemas.microsoft.com/office/word/2010/wordprocessingGroup" xmlns:wpi="http://schemas.microsoft.com/office/word/2010/wordprocessingInk" xmlns:wne="http://schemas.microsoft.com/office/word/2006/wordml" xmlns:wps="http://schemas.microsoft.com/office/word/2010/wordprocessingShape" mc:Ignorable="w14 w15 w16se wp14">
+  <w:abstractNum w:abstractNumId="0" w15:restartNumberingAfterBreak="0">
     <w:nsid w:val="41843121"/>
     <w:multiLevelType w:val="hybridMultilevel"/>
     <w:tmpl w:val="E44CE38A"/>
@@ -5435,7 +5199,7 @@
       </w:rPr>
     </w:lvl>
   </w:abstractNum>
-  <w:abstractNum w:abstractNumId="1">
+  <w:abstractNum w:abstractNumId="1" w15:restartNumberingAfterBreak="0">
     <w:nsid w:val="59485EC9"/>
     <w:multiLevelType w:val="hybridMultilevel"/>
     <w:tmpl w:val="10C23B6C"/>
@@ -5558,7 +5322,7 @@
 </file>
 
 <file path=word/styles.xml><?xml version="1.0" encoding="utf-8"?>
-<w:styles xmlns:mc="http://schemas.openxmlformats.org/markup-compatibility/2006" xmlns:r="http://schemas.openxmlformats.org/officeDocument/2006/relationships" xmlns:w="http://schemas.openxmlformats.org/wordprocessingml/2006/main" xmlns:w14="http://schemas.microsoft.com/office/word/2010/wordml" mc:Ignorable="w14">
+<w:styles xmlns:mc="http://schemas.openxmlformats.org/markup-compatibility/2006" xmlns:r="http://schemas.openxmlformats.org/officeDocument/2006/relationships" xmlns:w="http://schemas.openxmlformats.org/wordprocessingml/2006/main" xmlns:w14="http://schemas.microsoft.com/office/word/2010/wordml" xmlns:w15="http://schemas.microsoft.com/office/word/2012/wordml" xmlns:w16se="http://schemas.microsoft.com/office/word/2015/wordml/symex" mc:Ignorable="w14 w15 w16se">
   <w:docDefaults>
     <w:rPrDefault>
       <w:rPr>
@@ -5574,144 +5338,381 @@
       </w:pPr>
     </w:pPrDefault>
   </w:docDefaults>
-  <w:latentStyles w:defLockedState="0" w:defUIPriority="99" w:defSemiHidden="1" w:defUnhideWhenUsed="1" w:defQFormat="0" w:count="267">
-    <w:lsdException w:name="Normal" w:semiHidden="0" w:uiPriority="0" w:unhideWhenUsed="0" w:qFormat="1"/>
-    <w:lsdException w:name="heading 1" w:semiHidden="0" w:uiPriority="9" w:unhideWhenUsed="0" w:qFormat="1"/>
-    <w:lsdException w:name="heading 2" w:uiPriority="9" w:qFormat="1"/>
-    <w:lsdException w:name="heading 3" w:uiPriority="9" w:qFormat="1"/>
-    <w:lsdException w:name="heading 4" w:uiPriority="9" w:qFormat="1"/>
-    <w:lsdException w:name="heading 5" w:uiPriority="9" w:qFormat="1"/>
-    <w:lsdException w:name="heading 6" w:uiPriority="9" w:qFormat="1"/>
-    <w:lsdException w:name="heading 7" w:uiPriority="9" w:qFormat="1"/>
-    <w:lsdException w:name="heading 8" w:uiPriority="9" w:qFormat="1"/>
-    <w:lsdException w:name="heading 9" w:uiPriority="9" w:qFormat="1"/>
-    <w:lsdException w:name="toc 1" w:uiPriority="39"/>
-    <w:lsdException w:name="toc 2" w:uiPriority="39"/>
-    <w:lsdException w:name="toc 3" w:uiPriority="39"/>
-    <w:lsdException w:name="toc 4" w:uiPriority="39"/>
-    <w:lsdException w:name="toc 5" w:uiPriority="39"/>
-    <w:lsdException w:name="toc 6" w:uiPriority="39"/>
-    <w:lsdException w:name="toc 7" w:uiPriority="39"/>
-    <w:lsdException w:name="toc 8" w:uiPriority="39"/>
-    <w:lsdException w:name="toc 9" w:uiPriority="39"/>
-    <w:lsdException w:name="caption" w:uiPriority="35" w:qFormat="1"/>
-    <w:lsdException w:name="Title" w:semiHidden="0" w:uiPriority="10" w:unhideWhenUsed="0" w:qFormat="1"/>
-    <w:lsdException w:name="Default Paragraph Font" w:uiPriority="1"/>
-    <w:lsdException w:name="Subtitle" w:semiHidden="0" w:uiPriority="11" w:unhideWhenUsed="0" w:qFormat="1"/>
-    <w:lsdException w:name="Strong" w:semiHidden="0" w:uiPriority="22" w:unhideWhenUsed="0" w:qFormat="1"/>
-    <w:lsdException w:name="Emphasis" w:semiHidden="0" w:uiPriority="20" w:unhideWhenUsed="0" w:qFormat="1"/>
-    <w:lsdException w:name="Table Grid" w:semiHidden="0" w:uiPriority="59" w:unhideWhenUsed="0"/>
-    <w:lsdException w:name="Placeholder Text" w:unhideWhenUsed="0"/>
-    <w:lsdException w:name="No Spacing" w:semiHidden="0" w:uiPriority="1" w:unhideWhenUsed="0" w:qFormat="1"/>
-    <w:lsdException w:name="Light Shading" w:semiHidden="0" w:uiPriority="60" w:unhideWhenUsed="0"/>
-    <w:lsdException w:name="Light List" w:semiHidden="0" w:uiPriority="61" w:unhideWhenUsed="0"/>
-    <w:lsdException w:name="Light Grid" w:semiHidden="0" w:uiPriority="62" w:unhideWhenUsed="0"/>
-    <w:lsdException w:name="Medium Shading 1" w:semiHidden="0" w:uiPriority="63" w:unhideWhenUsed="0"/>
-    <w:lsdException w:name="Medium Shading 2" w:semiHidden="0" w:uiPriority="64" w:unhideWhenUsed="0"/>
-    <w:lsdException w:name="Medium List 1" w:semiHidden="0" w:uiPriority="65" w:unhideWhenUsed="0"/>
-    <w:lsdException w:name="Medium List 2" w:semiHidden="0" w:uiPriority="66" w:unhideWhenUsed="0"/>
-    <w:lsdException w:name="Medium Grid 1" w:semiHidden="0" w:uiPriority="67" w:unhideWhenUsed="0"/>
-    <w:lsdException w:name="Medium Grid 2" w:semiHidden="0" w:uiPriority="68" w:unhideWhenUsed="0"/>
-    <w:lsdException w:name="Medium Grid 3" w:semiHidden="0" w:uiPriority="69" w:unhideWhenUsed="0"/>
-    <w:lsdException w:name="Dark List" w:semiHidden="0" w:uiPriority="70" w:unhideWhenUsed="0"/>
-    <w:lsdException w:name="Colorful Shading" w:semiHidden="0" w:uiPriority="71" w:unhideWhenUsed="0"/>
-    <w:lsdException w:name="Colorful List" w:semiHidden="0" w:uiPriority="72" w:unhideWhenUsed="0"/>
-    <w:lsdException w:name="Colorful Grid" w:semiHidden="0" w:uiPriority="73" w:unhideWhenUsed="0"/>
-    <w:lsdException w:name="Light Shading Accent 1" w:semiHidden="0" w:uiPriority="60" w:unhideWhenUsed="0"/>
-    <w:lsdException w:name="Light List Accent 1" w:semiHidden="0" w:uiPriority="61" w:unhideWhenUsed="0"/>
-    <w:lsdException w:name="Light Grid Accent 1" w:semiHidden="0" w:uiPriority="62" w:unhideWhenUsed="0"/>
-    <w:lsdException w:name="Medium Shading 1 Accent 1" w:semiHidden="0" w:uiPriority="63" w:unhideWhenUsed="0"/>
-    <w:lsdException w:name="Medium Shading 2 Accent 1" w:semiHidden="0" w:uiPriority="64" w:unhideWhenUsed="0"/>
-    <w:lsdException w:name="Medium List 1 Accent 1" w:semiHidden="0" w:uiPriority="65" w:unhideWhenUsed="0"/>
-    <w:lsdException w:name="Revision" w:unhideWhenUsed="0"/>
-    <w:lsdException w:name="List Paragraph" w:semiHidden="0" w:uiPriority="34" w:unhideWhenUsed="0" w:qFormat="1"/>
-    <w:lsdException w:name="Quote" w:semiHidden="0" w:uiPriority="29" w:unhideWhenUsed="0" w:qFormat="1"/>
-    <w:lsdException w:name="Intense Quote" w:semiHidden="0" w:uiPriority="30" w:unhideWhenUsed="0" w:qFormat="1"/>
-    <w:lsdException w:name="Medium List 2 Accent 1" w:semiHidden="0" w:uiPriority="66" w:unhideWhenUsed="0"/>
-    <w:lsdException w:name="Medium Grid 1 Accent 1" w:semiHidden="0" w:uiPriority="67" w:unhideWhenUsed="0"/>
-    <w:lsdException w:name="Medium Grid 2 Accent 1" w:semiHidden="0" w:uiPriority="68" w:unhideWhenUsed="0"/>
-    <w:lsdException w:name="Medium Grid 3 Accent 1" w:semiHidden="0" w:uiPriority="69" w:unhideWhenUsed="0"/>
-    <w:lsdException w:name="Dark List Accent 1" w:semiHidden="0" w:uiPriority="70" w:unhideWhenUsed="0"/>
-    <w:lsdException w:name="Colorful Shading Accent 1" w:semiHidden="0" w:uiPriority="71" w:unhideWhenUsed="0"/>
-    <w:lsdException w:name="Colorful List Accent 1" w:semiHidden="0" w:uiPriority="72" w:unhideWhenUsed="0"/>
-    <w:lsdException w:name="Colorful Grid Accent 1" w:semiHidden="0" w:uiPriority="73" w:unhideWhenUsed="0"/>
-    <w:lsdException w:name="Light Shading Accent 2" w:semiHidden="0" w:uiPriority="60" w:unhideWhenUsed="0"/>
-    <w:lsdException w:name="Light List Accent 2" w:semiHidden="0" w:uiPriority="61" w:unhideWhenUsed="0"/>
-    <w:lsdException w:name="Light Grid Accent 2" w:semiHidden="0" w:uiPriority="62" w:unhideWhenUsed="0"/>
-    <w:lsdException w:name="Medium Shading 1 Accent 2" w:semiHidden="0" w:uiPriority="63" w:unhideWhenUsed="0"/>
-    <w:lsdException w:name="Medium Shading 2 Accent 2" w:semiHidden="0" w:uiPriority="64" w:unhideWhenUsed="0"/>
-    <w:lsdException w:name="Medium List 1 Accent 2" w:semiHidden="0" w:uiPriority="65" w:unhideWhenUsed="0"/>
-    <w:lsdException w:name="Medium List 2 Accent 2" w:semiHidden="0" w:uiPriority="66" w:unhideWhenUsed="0"/>
-    <w:lsdException w:name="Medium Grid 1 Accent 2" w:semiHidden="0" w:uiPriority="67" w:unhideWhenUsed="0"/>
-    <w:lsdException w:name="Medium Grid 2 Accent 2" w:semiHidden="0" w:uiPriority="68" w:unhideWhenUsed="0"/>
-    <w:lsdException w:name="Medium Grid 3 Accent 2" w:semiHidden="0" w:uiPriority="69" w:unhideWhenUsed="0"/>
-    <w:lsdException w:name="Dark List Accent 2" w:semiHidden="0" w:uiPriority="70" w:unhideWhenUsed="0"/>
-    <w:lsdException w:name="Colorful Shading Accent 2" w:semiHidden="0" w:uiPriority="71" w:unhideWhenUsed="0"/>
-    <w:lsdException w:name="Colorful List Accent 2" w:semiHidden="0" w:uiPriority="72" w:unhideWhenUsed="0"/>
-    <w:lsdException w:name="Colorful Grid Accent 2" w:semiHidden="0" w:uiPriority="73" w:unhideWhenUsed="0"/>
-    <w:lsdException w:name="Light Shading Accent 3" w:semiHidden="0" w:uiPriority="60" w:unhideWhenUsed="0"/>
-    <w:lsdException w:name="Light List Accent 3" w:semiHidden="0" w:uiPriority="61" w:unhideWhenUsed="0"/>
-    <w:lsdException w:name="Light Grid Accent 3" w:semiHidden="0" w:uiPriority="62" w:unhideWhenUsed="0"/>
-    <w:lsdException w:name="Medium Shading 1 Accent 3" w:semiHidden="0" w:uiPriority="63" w:unhideWhenUsed="0"/>
-    <w:lsdException w:name="Medium Shading 2 Accent 3" w:semiHidden="0" w:uiPriority="64" w:unhideWhenUsed="0"/>
-    <w:lsdException w:name="Medium List 1 Accent 3" w:semiHidden="0" w:uiPriority="65" w:unhideWhenUsed="0"/>
-    <w:lsdException w:name="Medium List 2 Accent 3" w:semiHidden="0" w:uiPriority="66" w:unhideWhenUsed="0"/>
-    <w:lsdException w:name="Medium Grid 1 Accent 3" w:semiHidden="0" w:uiPriority="67" w:unhideWhenUsed="0"/>
-    <w:lsdException w:name="Medium Grid 2 Accent 3" w:semiHidden="0" w:uiPriority="68" w:unhideWhenUsed="0"/>
-    <w:lsdException w:name="Medium Grid 3 Accent 3" w:semiHidden="0" w:uiPriority="69" w:unhideWhenUsed="0"/>
-    <w:lsdException w:name="Dark List Accent 3" w:semiHidden="0" w:uiPriority="70" w:unhideWhenUsed="0"/>
-    <w:lsdException w:name="Colorful Shading Accent 3" w:semiHidden="0" w:uiPriority="71" w:unhideWhenUsed="0"/>
-    <w:lsdException w:name="Colorful List Accent 3" w:semiHidden="0" w:uiPriority="72" w:unhideWhenUsed="0"/>
-    <w:lsdException w:name="Colorful Grid Accent 3" w:semiHidden="0" w:uiPriority="73" w:unhideWhenUsed="0"/>
-    <w:lsdException w:name="Light Shading Accent 4" w:semiHidden="0" w:uiPriority="60" w:unhideWhenUsed="0"/>
-    <w:lsdException w:name="Light List Accent 4" w:semiHidden="0" w:uiPriority="61" w:unhideWhenUsed="0"/>
-    <w:lsdException w:name="Light Grid Accent 4" w:semiHidden="0" w:uiPriority="62" w:unhideWhenUsed="0"/>
-    <w:lsdException w:name="Medium Shading 1 Accent 4" w:semiHidden="0" w:uiPriority="63" w:unhideWhenUsed="0"/>
-    <w:lsdException w:name="Medium Shading 2 Accent 4" w:semiHidden="0" w:uiPriority="64" w:unhideWhenUsed="0"/>
-    <w:lsdException w:name="Medium List 1 Accent 4" w:semiHidden="0" w:uiPriority="65" w:unhideWhenUsed="0"/>
-    <w:lsdException w:name="Medium List 2 Accent 4" w:semiHidden="0" w:uiPriority="66" w:unhideWhenUsed="0"/>
-    <w:lsdException w:name="Medium Grid 1 Accent 4" w:semiHidden="0" w:uiPriority="67" w:unhideWhenUsed="0"/>
-    <w:lsdException w:name="Medium Grid 2 Accent 4" w:semiHidden="0" w:uiPriority="68" w:unhideWhenUsed="0"/>
-    <w:lsdException w:name="Medium Grid 3 Accent 4" w:semiHidden="0" w:uiPriority="69" w:unhideWhenUsed="0"/>
-    <w:lsdException w:name="Dark List Accent 4" w:semiHidden="0" w:uiPriority="70" w:unhideWhenUsed="0"/>
-    <w:lsdException w:name="Colorful Shading Accent 4" w:semiHidden="0" w:uiPriority="71" w:unhideWhenUsed="0"/>
-    <w:lsdException w:name="Colorful List Accent 4" w:semiHidden="0" w:uiPriority="72" w:unhideWhenUsed="0"/>
-    <w:lsdException w:name="Colorful Grid Accent 4" w:semiHidden="0" w:uiPriority="73" w:unhideWhenUsed="0"/>
-    <w:lsdException w:name="Light Shading Accent 5" w:semiHidden="0" w:uiPriority="60" w:unhideWhenUsed="0"/>
-    <w:lsdException w:name="Light List Accent 5" w:semiHidden="0" w:uiPriority="61" w:unhideWhenUsed="0"/>
-    <w:lsdException w:name="Light Grid Accent 5" w:semiHidden="0" w:uiPriority="62" w:unhideWhenUsed="0"/>
-    <w:lsdException w:name="Medium Shading 1 Accent 5" w:semiHidden="0" w:uiPriority="63" w:unhideWhenUsed="0"/>
-    <w:lsdException w:name="Medium Shading 2 Accent 5" w:semiHidden="0" w:uiPriority="64" w:unhideWhenUsed="0"/>
-    <w:lsdException w:name="Medium List 1 Accent 5" w:semiHidden="0" w:uiPriority="65" w:unhideWhenUsed="0"/>
-    <w:lsdException w:name="Medium List 2 Accent 5" w:semiHidden="0" w:uiPriority="66" w:unhideWhenUsed="0"/>
-    <w:lsdException w:name="Medium Grid 1 Accent 5" w:semiHidden="0" w:uiPriority="67" w:unhideWhenUsed="0"/>
-    <w:lsdException w:name="Medium Grid 2 Accent 5" w:semiHidden="0" w:uiPriority="68" w:unhideWhenUsed="0"/>
-    <w:lsdException w:name="Medium Grid 3 Accent 5" w:semiHidden="0" w:uiPriority="69" w:unhideWhenUsed="0"/>
-    <w:lsdException w:name="Dark List Accent 5" w:semiHidden="0" w:uiPriority="70" w:unhideWhenUsed="0"/>
-    <w:lsdException w:name="Colorful Shading Accent 5" w:semiHidden="0" w:uiPriority="71" w:unhideWhenUsed="0"/>
-    <w:lsdException w:name="Colorful List Accent 5" w:semiHidden="0" w:uiPriority="72" w:unhideWhenUsed="0"/>
-    <w:lsdException w:name="Colorful Grid Accent 5" w:semiHidden="0" w:uiPriority="73" w:unhideWhenUsed="0"/>
-    <w:lsdException w:name="Light Shading Accent 6" w:semiHidden="0" w:uiPriority="60" w:unhideWhenUsed="0"/>
-    <w:lsdException w:name="Light List Accent 6" w:semiHidden="0" w:uiPriority="61" w:unhideWhenUsed="0"/>
-    <w:lsdException w:name="Light Grid Accent 6" w:semiHidden="0" w:uiPriority="62" w:unhideWhenUsed="0"/>
-    <w:lsdException w:name="Medium Shading 1 Accent 6" w:semiHidden="0" w:uiPriority="63" w:unhideWhenUsed="0"/>
-    <w:lsdException w:name="Medium Shading 2 Accent 6" w:semiHidden="0" w:uiPriority="64" w:unhideWhenUsed="0"/>
-    <w:lsdException w:name="Medium List 1 Accent 6" w:semiHidden="0" w:uiPriority="65" w:unhideWhenUsed="0"/>
-    <w:lsdException w:name="Medium List 2 Accent 6" w:semiHidden="0" w:uiPriority="66" w:unhideWhenUsed="0"/>
-    <w:lsdException w:name="Medium Grid 1 Accent 6" w:semiHidden="0" w:uiPriority="67" w:unhideWhenUsed="0"/>
-    <w:lsdException w:name="Medium Grid 2 Accent 6" w:semiHidden="0" w:uiPriority="68" w:unhideWhenUsed="0"/>
-    <w:lsdException w:name="Medium Grid 3 Accent 6" w:semiHidden="0" w:uiPriority="69" w:unhideWhenUsed="0"/>
-    <w:lsdException w:name="Dark List Accent 6" w:semiHidden="0" w:uiPriority="70" w:unhideWhenUsed="0"/>
-    <w:lsdException w:name="Colorful Shading Accent 6" w:semiHidden="0" w:uiPriority="71" w:unhideWhenUsed="0"/>
-    <w:lsdException w:name="Colorful List Accent 6" w:semiHidden="0" w:uiPriority="72" w:unhideWhenUsed="0"/>
-    <w:lsdException w:name="Colorful Grid Accent 6" w:semiHidden="0" w:uiPriority="73" w:unhideWhenUsed="0"/>
-    <w:lsdException w:name="Subtle Emphasis" w:semiHidden="0" w:uiPriority="19" w:unhideWhenUsed="0" w:qFormat="1"/>
-    <w:lsdException w:name="Intense Emphasis" w:semiHidden="0" w:uiPriority="21" w:unhideWhenUsed="0" w:qFormat="1"/>
-    <w:lsdException w:name="Subtle Reference" w:semiHidden="0" w:uiPriority="31" w:unhideWhenUsed="0" w:qFormat="1"/>
-    <w:lsdException w:name="Intense Reference" w:semiHidden="0" w:uiPriority="32" w:unhideWhenUsed="0" w:qFormat="1"/>
-    <w:lsdException w:name="Book Title" w:semiHidden="0" w:uiPriority="33" w:unhideWhenUsed="0" w:qFormat="1"/>
-    <w:lsdException w:name="Bibliography" w:uiPriority="37"/>
-    <w:lsdException w:name="TOC Heading" w:uiPriority="39" w:qFormat="1"/>
+  <w:latentStyles w:defLockedState="0" w:defUIPriority="99" w:defSemiHidden="0" w:defUnhideWhenUsed="0" w:defQFormat="0" w:count="374">
+    <w:lsdException w:name="Normal" w:uiPriority="0" w:qFormat="1"/>
+    <w:lsdException w:name="heading 1" w:uiPriority="9" w:qFormat="1"/>
+    <w:lsdException w:name="heading 2" w:semiHidden="1" w:uiPriority="9" w:unhideWhenUsed="1" w:qFormat="1"/>
+    <w:lsdException w:name="heading 3" w:semiHidden="1" w:uiPriority="9" w:unhideWhenUsed="1" w:qFormat="1"/>
+    <w:lsdException w:name="heading 4" w:semiHidden="1" w:uiPriority="9" w:unhideWhenUsed="1" w:qFormat="1"/>
+    <w:lsdException w:name="heading 5" w:semiHidden="1" w:uiPriority="9" w:unhideWhenUsed="1" w:qFormat="1"/>
+    <w:lsdException w:name="heading 6" w:semiHidden="1" w:uiPriority="9" w:unhideWhenUsed="1" w:qFormat="1"/>
+    <w:lsdException w:name="heading 7" w:semiHidden="1" w:uiPriority="9" w:unhideWhenUsed="1" w:qFormat="1"/>
+    <w:lsdException w:name="heading 8" w:semiHidden="1" w:uiPriority="9" w:unhideWhenUsed="1" w:qFormat="1"/>
+    <w:lsdException w:name="heading 9" w:semiHidden="1" w:uiPriority="9" w:unhideWhenUsed="1" w:qFormat="1"/>
+    <w:lsdException w:name="index 1" w:semiHidden="1" w:unhideWhenUsed="1"/>
+    <w:lsdException w:name="index 2" w:semiHidden="1" w:unhideWhenUsed="1"/>
+    <w:lsdException w:name="index 3" w:semiHidden="1" w:unhideWhenUsed="1"/>
+    <w:lsdException w:name="index 4" w:semiHidden="1" w:unhideWhenUsed="1"/>
+    <w:lsdException w:name="index 5" w:semiHidden="1" w:unhideWhenUsed="1"/>
+    <w:lsdException w:name="index 6" w:semiHidden="1" w:unhideWhenUsed="1"/>
+    <w:lsdException w:name="index 7" w:semiHidden="1" w:unhideWhenUsed="1"/>
+    <w:lsdException w:name="index 8" w:semiHidden="1" w:unhideWhenUsed="1"/>
+    <w:lsdException w:name="index 9" w:semiHidden="1" w:unhideWhenUsed="1"/>
+    <w:lsdException w:name="toc 1" w:semiHidden="1" w:uiPriority="39" w:unhideWhenUsed="1"/>
+    <w:lsdException w:name="toc 2" w:semiHidden="1" w:uiPriority="39" w:unhideWhenUsed="1"/>
+    <w:lsdException w:name="toc 3" w:semiHidden="1" w:uiPriority="39" w:unhideWhenUsed="1"/>
+    <w:lsdException w:name="toc 4" w:semiHidden="1" w:uiPriority="39" w:unhideWhenUsed="1"/>
+    <w:lsdException w:name="toc 5" w:semiHidden="1" w:uiPriority="39" w:unhideWhenUsed="1"/>
+    <w:lsdException w:name="toc 6" w:semiHidden="1" w:uiPriority="39" w:unhideWhenUsed="1"/>
+    <w:lsdException w:name="toc 7" w:semiHidden="1" w:uiPriority="39" w:unhideWhenUsed="1"/>
+    <w:lsdException w:name="toc 8" w:semiHidden="1" w:uiPriority="39" w:unhideWhenUsed="1"/>
+    <w:lsdException w:name="toc 9" w:semiHidden="1" w:uiPriority="39" w:unhideWhenUsed="1"/>
+    <w:lsdException w:name="Normal Indent" w:semiHidden="1" w:unhideWhenUsed="1"/>
+    <w:lsdException w:name="footnote text" w:semiHidden="1" w:unhideWhenUsed="1"/>
+    <w:lsdException w:name="annotation text" w:semiHidden="1" w:unhideWhenUsed="1"/>
+    <w:lsdException w:name="header" w:semiHidden="1" w:unhideWhenUsed="1"/>
+    <w:lsdException w:name="footer" w:semiHidden="1" w:unhideWhenUsed="1"/>
+    <w:lsdException w:name="index heading" w:semiHidden="1" w:unhideWhenUsed="1"/>
+    <w:lsdException w:name="caption" w:semiHidden="1" w:uiPriority="35" w:unhideWhenUsed="1" w:qFormat="1"/>
+    <w:lsdException w:name="table of figures" w:semiHidden="1" w:unhideWhenUsed="1"/>
+    <w:lsdException w:name="envelope address" w:semiHidden="1" w:unhideWhenUsed="1"/>
+    <w:lsdException w:name="envelope return" w:semiHidden="1" w:unhideWhenUsed="1"/>
+    <w:lsdException w:name="footnote reference" w:semiHidden="1" w:unhideWhenUsed="1"/>
+    <w:lsdException w:name="annotation reference" w:semiHidden="1" w:unhideWhenUsed="1"/>
+    <w:lsdException w:name="line number" w:semiHidden="1" w:unhideWhenUsed="1"/>
+    <w:lsdException w:name="page number" w:semiHidden="1" w:unhideWhenUsed="1"/>
+    <w:lsdException w:name="endnote reference" w:semiHidden="1" w:unhideWhenUsed="1"/>
+    <w:lsdException w:name="endnote text" w:semiHidden="1" w:unhideWhenUsed="1"/>
+    <w:lsdException w:name="table of authorities" w:semiHidden="1" w:unhideWhenUsed="1"/>
+    <w:lsdException w:name="macro" w:semiHidden="1" w:unhideWhenUsed="1"/>
+    <w:lsdException w:name="toa heading" w:semiHidden="1" w:unhideWhenUsed="1"/>
+    <w:lsdException w:name="List" w:semiHidden="1" w:unhideWhenUsed="1"/>
+    <w:lsdException w:name="List Bullet" w:semiHidden="1" w:unhideWhenUsed="1"/>
+    <w:lsdException w:name="List Number" w:semiHidden="1" w:unhideWhenUsed="1"/>
+    <w:lsdException w:name="List 2" w:semiHidden="1" w:unhideWhenUsed="1"/>
+    <w:lsdException w:name="List 3" w:semiHidden="1" w:unhideWhenUsed="1"/>
+    <w:lsdException w:name="List 4" w:semiHidden="1" w:unhideWhenUsed="1"/>
+    <w:lsdException w:name="List 5" w:semiHidden="1" w:unhideWhenUsed="1"/>
+    <w:lsdException w:name="List Bullet 2" w:semiHidden="1" w:unhideWhenUsed="1"/>
+    <w:lsdException w:name="List Bullet 3" w:semiHidden="1" w:unhideWhenUsed="1"/>
+    <w:lsdException w:name="List Bullet 4" w:semiHidden="1" w:unhideWhenUsed="1"/>
+    <w:lsdException w:name="List Bullet 5" w:semiHidden="1" w:unhideWhenUsed="1"/>
+    <w:lsdException w:name="List Number 2" w:semiHidden="1" w:unhideWhenUsed="1"/>
+    <w:lsdException w:name="List Number 3" w:semiHidden="1" w:unhideWhenUsed="1"/>
+    <w:lsdException w:name="List Number 4" w:semiHidden="1" w:unhideWhenUsed="1"/>
+    <w:lsdException w:name="List Number 5" w:semiHidden="1" w:unhideWhenUsed="1"/>
+    <w:lsdException w:name="Title" w:uiPriority="10" w:qFormat="1"/>
+    <w:lsdException w:name="Closing" w:semiHidden="1" w:unhideWhenUsed="1"/>
+    <w:lsdException w:name="Signature" w:semiHidden="1" w:unhideWhenUsed="1"/>
+    <w:lsdException w:name="Default Paragraph Font" w:semiHidden="1" w:uiPriority="1" w:unhideWhenUsed="1"/>
+    <w:lsdException w:name="Body Text" w:semiHidden="1" w:unhideWhenUsed="1"/>
+    <w:lsdException w:name="Body Text Indent" w:semiHidden="1" w:unhideWhenUsed="1"/>
+    <w:lsdException w:name="List Continue" w:semiHidden="1" w:unhideWhenUsed="1"/>
+    <w:lsdException w:name="List Continue 2" w:semiHidden="1" w:unhideWhenUsed="1"/>
+    <w:lsdException w:name="List Continue 3" w:semiHidden="1" w:unhideWhenUsed="1"/>
+    <w:lsdException w:name="List Continue 4" w:semiHidden="1" w:unhideWhenUsed="1"/>
+    <w:lsdException w:name="List Continue 5" w:semiHidden="1" w:unhideWhenUsed="1"/>
+    <w:lsdException w:name="Message Header" w:semiHidden="1" w:unhideWhenUsed="1"/>
+    <w:lsdException w:name="Subtitle" w:uiPriority="11" w:qFormat="1"/>
+    <w:lsdException w:name="Salutation" w:semiHidden="1" w:unhideWhenUsed="1"/>
+    <w:lsdException w:name="Date" w:semiHidden="1" w:unhideWhenUsed="1"/>
+    <w:lsdException w:name="Body Text First Indent" w:semiHidden="1" w:unhideWhenUsed="1"/>
+    <w:lsdException w:name="Body Text First Indent 2" w:semiHidden="1" w:unhideWhenUsed="1"/>
+    <w:lsdException w:name="Note Heading" w:semiHidden="1" w:unhideWhenUsed="1"/>
+    <w:lsdException w:name="Body Text 2" w:semiHidden="1" w:unhideWhenUsed="1"/>
+    <w:lsdException w:name="Body Text 3" w:semiHidden="1" w:unhideWhenUsed="1"/>
+    <w:lsdException w:name="Body Text Indent 2" w:semiHidden="1" w:unhideWhenUsed="1"/>
+    <w:lsdException w:name="Body Text Indent 3" w:semiHidden="1" w:unhideWhenUsed="1"/>
+    <w:lsdException w:name="Block Text" w:semiHidden="1" w:unhideWhenUsed="1"/>
+    <w:lsdException w:name="Hyperlink" w:semiHidden="1" w:unhideWhenUsed="1"/>
+    <w:lsdException w:name="FollowedHyperlink" w:semiHidden="1" w:unhideWhenUsed="1"/>
+    <w:lsdException w:name="Strong" w:uiPriority="22" w:qFormat="1"/>
+    <w:lsdException w:name="Emphasis" w:uiPriority="20" w:qFormat="1"/>
+    <w:lsdException w:name="Document Map" w:semiHidden="1" w:unhideWhenUsed="1"/>
+    <w:lsdException w:name="Plain Text" w:semiHidden="1" w:unhideWhenUsed="1"/>
+    <w:lsdException w:name="E-mail Signature" w:semiHidden="1" w:unhideWhenUsed="1"/>
+    <w:lsdException w:name="HTML Top of Form" w:semiHidden="1" w:unhideWhenUsed="1"/>
+    <w:lsdException w:name="HTML Bottom of Form" w:semiHidden="1" w:unhideWhenUsed="1"/>
+    <w:lsdException w:name="Normal (Web)" w:semiHidden="1" w:unhideWhenUsed="1"/>
+    <w:lsdException w:name="HTML Acronym" w:semiHidden="1" w:unhideWhenUsed="1"/>
+    <w:lsdException w:name="HTML Address" w:semiHidden="1" w:unhideWhenUsed="1"/>
+    <w:lsdException w:name="HTML Cite" w:semiHidden="1" w:unhideWhenUsed="1"/>
+    <w:lsdException w:name="HTML Code" w:semiHidden="1" w:unhideWhenUsed="1"/>
+    <w:lsdException w:name="HTML Definition" w:semiHidden="1" w:unhideWhenUsed="1"/>
+    <w:lsdException w:name="HTML Keyboard" w:semiHidden="1" w:unhideWhenUsed="1"/>
+    <w:lsdException w:name="HTML Preformatted" w:semiHidden="1" w:unhideWhenUsed="1"/>
+    <w:lsdException w:name="HTML Sample" w:semiHidden="1" w:unhideWhenUsed="1"/>
+    <w:lsdException w:name="HTML Typewriter" w:semiHidden="1" w:unhideWhenUsed="1"/>
+    <w:lsdException w:name="HTML Variable" w:semiHidden="1" w:unhideWhenUsed="1"/>
+    <w:lsdException w:name="Normal Table" w:semiHidden="1" w:unhideWhenUsed="1"/>
+    <w:lsdException w:name="annotation subject" w:semiHidden="1" w:unhideWhenUsed="1"/>
+    <w:lsdException w:name="No List" w:semiHidden="1" w:unhideWhenUsed="1"/>
+    <w:lsdException w:name="Outline List 1" w:semiHidden="1" w:unhideWhenUsed="1"/>
+    <w:lsdException w:name="Outline List 2" w:semiHidden="1" w:unhideWhenUsed="1"/>
+    <w:lsdException w:name="Outline List 3" w:semiHidden="1" w:unhideWhenUsed="1"/>
+    <w:lsdException w:name="Table Simple 1" w:semiHidden="1" w:unhideWhenUsed="1"/>
+    <w:lsdException w:name="Table Simple 2" w:semiHidden="1" w:unhideWhenUsed="1"/>
+    <w:lsdException w:name="Table Simple 3" w:semiHidden="1" w:unhideWhenUsed="1"/>
+    <w:lsdException w:name="Table Classic 1" w:semiHidden="1" w:unhideWhenUsed="1"/>
+    <w:lsdException w:name="Table Classic 2" w:semiHidden="1" w:unhideWhenUsed="1"/>
+    <w:lsdException w:name="Table Classic 3" w:semiHidden="1" w:unhideWhenUsed="1"/>
+    <w:lsdException w:name="Table Classic 4" w:semiHidden="1" w:unhideWhenUsed="1"/>
+    <w:lsdException w:name="Table Colorful 1" w:semiHidden="1" w:unhideWhenUsed="1"/>
+    <w:lsdException w:name="Table Colorful 2" w:semiHidden="1" w:unhideWhenUsed="1"/>
+    <w:lsdException w:name="Table Colorful 3" w:semiHidden="1" w:unhideWhenUsed="1"/>
+    <w:lsdException w:name="Table Columns 1" w:semiHidden="1" w:unhideWhenUsed="1"/>
+    <w:lsdException w:name="Table Columns 2" w:semiHidden="1" w:unhideWhenUsed="1"/>
+    <w:lsdException w:name="Table Columns 3" w:semiHidden="1" w:unhideWhenUsed="1"/>
+    <w:lsdException w:name="Table Columns 4" w:semiHidden="1" w:unhideWhenUsed="1"/>
+    <w:lsdException w:name="Table Columns 5" w:semiHidden="1" w:unhideWhenUsed="1"/>
+    <w:lsdException w:name="Table Grid 1" w:semiHidden="1" w:unhideWhenUsed="1"/>
+    <w:lsdException w:name="Table Grid 2" w:semiHidden="1" w:unhideWhenUsed="1"/>
+    <w:lsdException w:name="Table Grid 3" w:semiHidden="1" w:unhideWhenUsed="1"/>
+    <w:lsdException w:name="Table Grid 4" w:semiHidden="1" w:unhideWhenUsed="1"/>
+    <w:lsdException w:name="Table Grid 5" w:semiHidden="1" w:unhideWhenUsed="1"/>
+    <w:lsdException w:name="Table Grid 6" w:semiHidden="1" w:unhideWhenUsed="1"/>
+    <w:lsdException w:name="Table Grid 7" w:semiHidden="1" w:unhideWhenUsed="1"/>
+    <w:lsdException w:name="Table Grid 8" w:semiHidden="1" w:unhideWhenUsed="1"/>
+    <w:lsdException w:name="Table List 1" w:semiHidden="1" w:unhideWhenUsed="1"/>
+    <w:lsdException w:name="Table List 2" w:semiHidden="1" w:unhideWhenUsed="1"/>
+    <w:lsdException w:name="Table List 3" w:semiHidden="1" w:unhideWhenUsed="1"/>
+    <w:lsdException w:name="Table List 4" w:semiHidden="1" w:unhideWhenUsed="1"/>
+    <w:lsdException w:name="Table List 5" w:semiHidden="1" w:unhideWhenUsed="1"/>
+    <w:lsdException w:name="Table List 6" w:semiHidden="1" w:unhideWhenUsed="1"/>
+    <w:lsdException w:name="Table List 7" w:semiHidden="1" w:unhideWhenUsed="1"/>
+    <w:lsdException w:name="Table List 8" w:semiHidden="1" w:unhideWhenUsed="1"/>
+    <w:lsdException w:name="Table 3D effects 1" w:semiHidden="1" w:unhideWhenUsed="1"/>
+    <w:lsdException w:name="Table 3D effects 2" w:semiHidden="1" w:unhideWhenUsed="1"/>
+    <w:lsdException w:name="Table 3D effects 3" w:semiHidden="1" w:unhideWhenUsed="1"/>
+    <w:lsdException w:name="Table Contemporary" w:semiHidden="1" w:unhideWhenUsed="1"/>
+    <w:lsdException w:name="Table Elegant" w:semiHidden="1" w:unhideWhenUsed="1"/>
+    <w:lsdException w:name="Table Professional" w:semiHidden="1" w:unhideWhenUsed="1"/>
+    <w:lsdException w:name="Table Subtle 1" w:semiHidden="1" w:unhideWhenUsed="1"/>
+    <w:lsdException w:name="Table Subtle 2" w:semiHidden="1" w:unhideWhenUsed="1"/>
+    <w:lsdException w:name="Table Web 1" w:semiHidden="1" w:unhideWhenUsed="1"/>
+    <w:lsdException w:name="Table Web 2" w:semiHidden="1" w:unhideWhenUsed="1"/>
+    <w:lsdException w:name="Table Web 3" w:semiHidden="1" w:unhideWhenUsed="1"/>
+    <w:lsdException w:name="Balloon Text" w:semiHidden="1" w:unhideWhenUsed="1"/>
+    <w:lsdException w:name="Table Grid" w:semiHidden="1" w:uiPriority="59" w:unhideWhenUsed="1"/>
+    <w:lsdException w:name="Table Theme" w:semiHidden="1" w:unhideWhenUsed="1"/>
+    <w:lsdException w:name="Placeholder Text" w:semiHidden="1"/>
+    <w:lsdException w:name="No Spacing" w:uiPriority="1" w:qFormat="1"/>
+    <w:lsdException w:name="Light Shading" w:uiPriority="60"/>
+    <w:lsdException w:name="Light List" w:uiPriority="61"/>
+    <w:lsdException w:name="Light Grid" w:uiPriority="62"/>
+    <w:lsdException w:name="Medium Shading 1" w:uiPriority="63"/>
+    <w:lsdException w:name="Medium Shading 2" w:uiPriority="64"/>
+    <w:lsdException w:name="Medium List 1" w:uiPriority="65"/>
+    <w:lsdException w:name="Medium List 2" w:uiPriority="66"/>
+    <w:lsdException w:name="Medium Grid 1" w:uiPriority="67"/>
+    <w:lsdException w:name="Medium Grid 2" w:uiPriority="68"/>
+    <w:lsdException w:name="Medium Grid 3" w:uiPriority="69"/>
+    <w:lsdException w:name="Dark List" w:uiPriority="70"/>
+    <w:lsdException w:name="Colorful Shading" w:uiPriority="71"/>
+    <w:lsdException w:name="Colorful List" w:uiPriority="72"/>
+    <w:lsdException w:name="Colorful Grid" w:uiPriority="73"/>
+    <w:lsdException w:name="Light Shading Accent 1" w:uiPriority="60"/>
+    <w:lsdException w:name="Light List Accent 1" w:uiPriority="61"/>
+    <w:lsdException w:name="Light Grid Accent 1" w:uiPriority="62"/>
+    <w:lsdException w:name="Medium Shading 1 Accent 1" w:uiPriority="63"/>
+    <w:lsdException w:name="Medium Shading 2 Accent 1" w:uiPriority="64"/>
+    <w:lsdException w:name="Medium List 1 Accent 1" w:uiPriority="65"/>
+    <w:lsdException w:name="Revision" w:semiHidden="1"/>
+    <w:lsdException w:name="List Paragraph" w:uiPriority="34" w:qFormat="1"/>
+    <w:lsdException w:name="Quote" w:uiPriority="29" w:qFormat="1"/>
+    <w:lsdException w:name="Intense Quote" w:uiPriority="30" w:qFormat="1"/>
+    <w:lsdException w:name="Medium List 2 Accent 1" w:uiPriority="66"/>
+    <w:lsdException w:name="Medium Grid 1 Accent 1" w:uiPriority="67"/>
+    <w:lsdException w:name="Medium Grid 2 Accent 1" w:uiPriority="68"/>
+    <w:lsdException w:name="Medium Grid 3 Accent 1" w:uiPriority="69"/>
+    <w:lsdException w:name="Dark List Accent 1" w:uiPriority="70"/>
+    <w:lsdException w:name="Colorful Shading Accent 1" w:uiPriority="71"/>
+    <w:lsdException w:name="Colorful List Accent 1" w:uiPriority="72"/>
+    <w:lsdException w:name="Colorful Grid Accent 1" w:uiPriority="73"/>
+    <w:lsdException w:name="Light Shading Accent 2" w:uiPriority="60"/>
+    <w:lsdException w:name="Light List Accent 2" w:uiPriority="61"/>
+    <w:lsdException w:name="Light Grid Accent 2" w:uiPriority="62"/>
+    <w:lsdException w:name="Medium Shading 1 Accent 2" w:uiPriority="63"/>
+    <w:lsdException w:name="Medium Shading 2 Accent 2" w:uiPriority="64"/>
+    <w:lsdException w:name="Medium List 1 Accent 2" w:uiPriority="65"/>
+    <w:lsdException w:name="Medium List 2 Accent 2" w:uiPriority="66"/>
+    <w:lsdException w:name="Medium Grid 1 Accent 2" w:uiPriority="67"/>
+    <w:lsdException w:name="Medium Grid 2 Accent 2" w:uiPriority="68"/>
+    <w:lsdException w:name="Medium Grid 3 Accent 2" w:uiPriority="69"/>
+    <w:lsdException w:name="Dark List Accent 2" w:uiPriority="70"/>
+    <w:lsdException w:name="Colorful Shading Accent 2" w:uiPriority="71"/>
+    <w:lsdException w:name="Colorful List Accent 2" w:uiPriority="72"/>
+    <w:lsdException w:name="Colorful Grid Accent 2" w:uiPriority="73"/>
+    <w:lsdException w:name="Light Shading Accent 3" w:uiPriority="60"/>
+    <w:lsdException w:name="Light List Accent 3" w:uiPriority="61"/>
+    <w:lsdException w:name="Light Grid Accent 3" w:uiPriority="62"/>
+    <w:lsdException w:name="Medium Shading 1 Accent 3" w:uiPriority="63"/>
+    <w:lsdException w:name="Medium Shading 2 Accent 3" w:uiPriority="64"/>
+    <w:lsdException w:name="Medium List 1 Accent 3" w:uiPriority="65"/>
+    <w:lsdException w:name="Medium List 2 Accent 3" w:uiPriority="66"/>
+    <w:lsdException w:name="Medium Grid 1 Accent 3" w:uiPriority="67"/>
+    <w:lsdException w:name="Medium Grid 2 Accent 3" w:uiPriority="68"/>
+    <w:lsdException w:name="Medium Grid 3 Accent 3" w:uiPriority="69"/>
+    <w:lsdException w:name="Dark List Accent 3" w:uiPriority="70"/>
+    <w:lsdException w:name="Colorful Shading Accent 3" w:uiPriority="71"/>
+    <w:lsdException w:name="Colorful List Accent 3" w:uiPriority="72"/>
+    <w:lsdException w:name="Colorful Grid Accent 3" w:uiPriority="73"/>
+    <w:lsdException w:name="Light Shading Accent 4" w:uiPriority="60"/>
+    <w:lsdException w:name="Light List Accent 4" w:uiPriority="61"/>
+    <w:lsdException w:name="Light Grid Accent 4" w:uiPriority="62"/>
+    <w:lsdException w:name="Medium Shading 1 Accent 4" w:uiPriority="63"/>
+    <w:lsdException w:name="Medium Shading 2 Accent 4" w:uiPriority="64"/>
+    <w:lsdException w:name="Medium List 1 Accent 4" w:uiPriority="65"/>
+    <w:lsdException w:name="Medium List 2 Accent 4" w:uiPriority="66"/>
+    <w:lsdException w:name="Medium Grid 1 Accent 4" w:uiPriority="67"/>
+    <w:lsdException w:name="Medium Grid 2 Accent 4" w:uiPriority="68"/>
+    <w:lsdException w:name="Medium Grid 3 Accent 4" w:uiPriority="69"/>
+    <w:lsdException w:name="Dark List Accent 4" w:uiPriority="70"/>
+    <w:lsdException w:name="Colorful Shading Accent 4" w:uiPriority="71"/>
+    <w:lsdException w:name="Colorful List Accent 4" w:uiPriority="72"/>
+    <w:lsdException w:name="Colorful Grid Accent 4" w:uiPriority="73"/>
+    <w:lsdException w:name="Light Shading Accent 5" w:uiPriority="60"/>
+    <w:lsdException w:name="Light List Accent 5" w:uiPriority="61"/>
+    <w:lsdException w:name="Light Grid Accent 5" w:uiPriority="62"/>
+    <w:lsdException w:name="Medium Shading 1 Accent 5" w:uiPriority="63"/>
+    <w:lsdException w:name="Medium Shading 2 Accent 5" w:uiPriority="64"/>
+    <w:lsdException w:name="Medium List 1 Accent 5" w:uiPriority="65"/>
+    <w:lsdException w:name="Medium List 2 Accent 5" w:uiPriority="66"/>
+    <w:lsdException w:name="Medium Grid 1 Accent 5" w:uiPriority="67"/>
+    <w:lsdException w:name="Medium Grid 2 Accent 5" w:uiPriority="68"/>
+    <w:lsdException w:name="Medium Grid 3 Accent 5" w:uiPriority="69"/>
+    <w:lsdException w:name="Dark List Accent 5" w:uiPriority="70"/>
+    <w:lsdException w:name="Colorful Shading Accent 5" w:uiPriority="71"/>
+    <w:lsdException w:name="Colorful List Accent 5" w:uiPriority="72"/>
+    <w:lsdException w:name="Colorful Grid Accent 5" w:uiPriority="73"/>
+    <w:lsdException w:name="Light Shading Accent 6" w:uiPriority="60"/>
+    <w:lsdException w:name="Light List Accent 6" w:uiPriority="61"/>
+    <w:lsdException w:name="Light Grid Accent 6" w:uiPriority="62"/>
+    <w:lsdException w:name="Medium Shading 1 Accent 6" w:uiPriority="63"/>
+    <w:lsdException w:name="Medium Shading 2 Accent 6" w:uiPriority="64"/>
+    <w:lsdException w:name="Medium List 1 Accent 6" w:uiPriority="65"/>
+    <w:lsdException w:name="Medium List 2 Accent 6" w:uiPriority="66"/>
+    <w:lsdException w:name="Medium Grid 1 Accent 6" w:uiPriority="67"/>
+    <w:lsdException w:name="Medium Grid 2 Accent 6" w:uiPriority="68"/>
+    <w:lsdException w:name="Medium Grid 3 Accent 6" w:uiPriority="69"/>
+    <w:lsdException w:name="Dark List Accent 6" w:uiPriority="70"/>
+    <w:lsdException w:name="Colorful Shading Accent 6" w:uiPriority="71"/>
+    <w:lsdException w:name="Colorful List Accent 6" w:uiPriority="72"/>
+    <w:lsdException w:name="Colorful Grid Accent 6" w:uiPriority="73"/>
+    <w:lsdException w:name="Subtle Emphasis" w:uiPriority="19" w:qFormat="1"/>
+    <w:lsdException w:name="Intense Emphasis" w:uiPriority="21" w:qFormat="1"/>
+    <w:lsdException w:name="Subtle Reference" w:uiPriority="31" w:qFormat="1"/>
+    <w:lsdException w:name="Intense Reference" w:uiPriority="32" w:qFormat="1"/>
+    <w:lsdException w:name="Book Title" w:uiPriority="33" w:qFormat="1"/>
+    <w:lsdException w:name="Bibliography" w:semiHidden="1" w:uiPriority="37" w:unhideWhenUsed="1"/>
+    <w:lsdException w:name="TOC Heading" w:semiHidden="1" w:uiPriority="39" w:unhideWhenUsed="1" w:qFormat="1"/>
+    <w:lsdException w:name="Plain Table 1" w:uiPriority="41"/>
+    <w:lsdException w:name="Plain Table 2" w:uiPriority="42"/>
+    <w:lsdException w:name="Plain Table 3" w:uiPriority="43"/>
+    <w:lsdException w:name="Plain Table 4" w:uiPriority="44"/>
+    <w:lsdException w:name="Plain Table 5" w:uiPriority="45"/>
+    <w:lsdException w:name="Grid Table Light" w:uiPriority="40"/>
+    <w:lsdException w:name="Grid Table 1 Light" w:uiPriority="46"/>
+    <w:lsdException w:name="Grid Table 2" w:uiPriority="47"/>
+    <w:lsdException w:name="Grid Table 3" w:uiPriority="48"/>
+    <w:lsdException w:name="Grid Table 4" w:uiPriority="49"/>
+    <w:lsdException w:name="Grid Table 5 Dark" w:uiPriority="50"/>
+    <w:lsdException w:name="Grid Table 6 Colorful" w:uiPriority="51"/>
+    <w:lsdException w:name="Grid Table 7 Colorful" w:uiPriority="52"/>
+    <w:lsdException w:name="Grid Table 1 Light Accent 1" w:uiPriority="46"/>
+    <w:lsdException w:name="Grid Table 2 Accent 1" w:uiPriority="47"/>
+    <w:lsdException w:name="Grid Table 3 Accent 1" w:uiPriority="48"/>
+    <w:lsdException w:name="Grid Table 4 Accent 1" w:uiPriority="49"/>
+    <w:lsdException w:name="Grid Table 5 Dark Accent 1" w:uiPriority="50"/>
+    <w:lsdException w:name="Grid Table 6 Colorful Accent 1" w:uiPriority="51"/>
+    <w:lsdException w:name="Grid Table 7 Colorful Accent 1" w:uiPriority="52"/>
+    <w:lsdException w:name="Grid Table 1 Light Accent 2" w:uiPriority="46"/>
+    <w:lsdException w:name="Grid Table 2 Accent 2" w:uiPriority="47"/>
+    <w:lsdException w:name="Grid Table 3 Accent 2" w:uiPriority="48"/>
+    <w:lsdException w:name="Grid Table 4 Accent 2" w:uiPriority="49"/>
+    <w:lsdException w:name="Grid Table 5 Dark Accent 2" w:uiPriority="50"/>
+    <w:lsdException w:name="Grid Table 6 Colorful Accent 2" w:uiPriority="51"/>
+    <w:lsdException w:name="Grid Table 7 Colorful Accent 2" w:uiPriority="52"/>
+    <w:lsdException w:name="Grid Table 1 Light Accent 3" w:uiPriority="46"/>
+    <w:lsdException w:name="Grid Table 2 Accent 3" w:uiPriority="47"/>
+    <w:lsdException w:name="Grid Table 3 Accent 3" w:uiPriority="48"/>
+    <w:lsdException w:name="Grid Table 4 Accent 3" w:uiPriority="49"/>
+    <w:lsdException w:name="Grid Table 5 Dark Accent 3" w:uiPriority="50"/>
+    <w:lsdException w:name="Grid Table 6 Colorful Accent 3" w:uiPriority="51"/>
+    <w:lsdException w:name="Grid Table 7 Colorful Accent 3" w:uiPriority="52"/>
+    <w:lsdException w:name="Grid Table 1 Light Accent 4" w:uiPriority="46"/>
+    <w:lsdException w:name="Grid Table 2 Accent 4" w:uiPriority="47"/>
+    <w:lsdException w:name="Grid Table 3 Accent 4" w:uiPriority="48"/>
+    <w:lsdException w:name="Grid Table 4 Accent 4" w:uiPriority="49"/>
+    <w:lsdException w:name="Grid Table 5 Dark Accent 4" w:uiPriority="50"/>
+    <w:lsdException w:name="Grid Table 6 Colorful Accent 4" w:uiPriority="51"/>
+    <w:lsdException w:name="Grid Table 7 Colorful Accent 4" w:uiPriority="52"/>
+    <w:lsdException w:name="Grid Table 1 Light Accent 5" w:uiPriority="46"/>
+    <w:lsdException w:name="Grid Table 2 Accent 5" w:uiPriority="47"/>
+    <w:lsdException w:name="Grid Table 3 Accent 5" w:uiPriority="48"/>
+    <w:lsdException w:name="Grid Table 4 Accent 5" w:uiPriority="49"/>
+    <w:lsdException w:name="Grid Table 5 Dark Accent 5" w:uiPriority="50"/>
+    <w:lsdException w:name="Grid Table 6 Colorful Accent 5" w:uiPriority="51"/>
+    <w:lsdException w:name="Grid Table 7 Colorful Accent 5" w:uiPriority="52"/>
+    <w:lsdException w:name="Grid Table 1 Light Accent 6" w:uiPriority="46"/>
+    <w:lsdException w:name="Grid Table 2 Accent 6" w:uiPriority="47"/>
+    <w:lsdException w:name="Grid Table 3 Accent 6" w:uiPriority="48"/>
+    <w:lsdException w:name="Grid Table 4 Accent 6" w:uiPriority="49"/>
+    <w:lsdException w:name="Grid Table 5 Dark Accent 6" w:uiPriority="50"/>
+    <w:lsdException w:name="Grid Table 6 Colorful Accent 6" w:uiPriority="51"/>
+    <w:lsdException w:name="Grid Table 7 Colorful Accent 6" w:uiPriority="52"/>
+    <w:lsdException w:name="List Table 1 Light" w:uiPriority="46"/>
+    <w:lsdException w:name="List Table 2" w:uiPriority="47"/>
+    <w:lsdException w:name="List Table 3" w:uiPriority="48"/>
+    <w:lsdException w:name="List Table 4" w:uiPriority="49"/>
+    <w:lsdException w:name="List Table 5 Dark" w:uiPriority="50"/>
+    <w:lsdException w:name="List Table 6 Colorful" w:uiPriority="51"/>
+    <w:lsdException w:name="List Table 7 Colorful" w:uiPriority="52"/>
+    <w:lsdException w:name="List Table 1 Light Accent 1" w:uiPriority="46"/>
+    <w:lsdException w:name="List Table 2 Accent 1" w:uiPriority="47"/>
+    <w:lsdException w:name="List Table 3 Accent 1" w:uiPriority="48"/>
+    <w:lsdException w:name="List Table 4 Accent 1" w:uiPriority="49"/>
+    <w:lsdException w:name="List Table 5 Dark Accent 1" w:uiPriority="50"/>
+    <w:lsdException w:name="List Table 6 Colorful Accent 1" w:uiPriority="51"/>
+    <w:lsdException w:name="List Table 7 Colorful Accent 1" w:uiPriority="52"/>
+    <w:lsdException w:name="List Table 1 Light Accent 2" w:uiPriority="46"/>
+    <w:lsdException w:name="List Table 2 Accent 2" w:uiPriority="47"/>
+    <w:lsdException w:name="List Table 3 Accent 2" w:uiPriority="48"/>
+    <w:lsdException w:name="List Table 4 Accent 2" w:uiPriority="49"/>
+    <w:lsdException w:name="List Table 5 Dark Accent 2" w:uiPriority="50"/>
+    <w:lsdException w:name="List Table 6 Colorful Accent 2" w:uiPriority="51"/>
+    <w:lsdException w:name="List Table 7 Colorful Accent 2" w:uiPriority="52"/>
+    <w:lsdException w:name="List Table 1 Light Accent 3" w:uiPriority="46"/>
+    <w:lsdException w:name="List Table 2 Accent 3" w:uiPriority="47"/>
+    <w:lsdException w:name="List Table 3 Accent 3" w:uiPriority="48"/>
+    <w:lsdException w:name="List Table 4 Accent 3" w:uiPriority="49"/>
+    <w:lsdException w:name="List Table 5 Dark Accent 3" w:uiPriority="50"/>
+    <w:lsdException w:name="List Table 6 Colorful Accent 3" w:uiPriority="51"/>
+    <w:lsdException w:name="List Table 7 Colorful Accent 3" w:uiPriority="52"/>
+    <w:lsdException w:name="List Table 1 Light Accent 4" w:uiPriority="46"/>
+    <w:lsdException w:name="List Table 2 Accent 4" w:uiPriority="47"/>
+    <w:lsdException w:name="List Table 3 Accent 4" w:uiPriority="48"/>
+    <w:lsdException w:name="List Table 4 Accent 4" w:uiPriority="49"/>
+    <w:lsdException w:name="List Table 5 Dark Accent 4" w:uiPriority="50"/>
+    <w:lsdException w:name="List Table 6 Colorful Accent 4" w:uiPriority="51"/>
+    <w:lsdException w:name="List Table 7 Colorful Accent 4" w:uiPriority="52"/>
+    <w:lsdException w:name="List Table 1 Light Accent 5" w:uiPriority="46"/>
+    <w:lsdException w:name="List Table 2 Accent 5" w:uiPriority="47"/>
+    <w:lsdException w:name="List Table 3 Accent 5" w:uiPriority="48"/>
+    <w:lsdException w:name="List Table 4 Accent 5" w:uiPriority="49"/>
+    <w:lsdException w:name="List Table 5 Dark Accent 5" w:uiPriority="50"/>
+    <w:lsdException w:name="List Table 6 Colorful Accent 5" w:uiPriority="51"/>
+    <w:lsdException w:name="List Table 7 Colorful Accent 5" w:uiPriority="52"/>
+    <w:lsdException w:name="List Table 1 Light Accent 6" w:uiPriority="46"/>
+    <w:lsdException w:name="List Table 2 Accent 6" w:uiPriority="47"/>
+    <w:lsdException w:name="List Table 3 Accent 6" w:uiPriority="48"/>
+    <w:lsdException w:name="List Table 4 Accent 6" w:uiPriority="49"/>
+    <w:lsdException w:name="List Table 5 Dark Accent 6" w:uiPriority="50"/>
+    <w:lsdException w:name="List Table 6 Colorful Accent 6" w:uiPriority="51"/>
+    <w:lsdException w:name="List Table 7 Colorful Accent 6" w:uiPriority="52"/>
+    <w:lsdException w:name="Mention" w:semiHidden="1" w:unhideWhenUsed="1"/>
+    <w:lsdException w:name="Smart Hyperlink" w:semiHidden="1" w:unhideWhenUsed="1"/>
+    <w:lsdException w:name="Hashtag" w:semiHidden="1" w:unhideWhenUsed="1"/>
   </w:latentStyles>
   <w:style w:type="paragraph" w:default="1" w:styleId="Normal">
     <w:name w:val="Normal"/>
@@ -5755,206 +5756,49 @@
       <w:contextualSpacing/>
     </w:pPr>
   </w:style>
-</w:styles>
-</file>
-
-<file path=word/stylesWithEffects.xml><?xml version="1.0" encoding="utf-8"?>
-<w:styles xmlns:wpc="http://schemas.microsoft.com/office/word/2010/wordprocessingCanvas" xmlns:mc="http://schemas.openxmlformats.org/markup-compatibility/2006" xmlns:o="urn:schemas-microsoft-com:office:office" xmlns:r="http://schemas.openxmlformats.org/officeDocument/2006/relationships" xmlns:m="http://schemas.openxmlformats.org/officeDocument/2006/math" xmlns:v="urn:schemas-microsoft-com:vml" xmlns:wp14="http://schemas.microsoft.com/office/word/2010/wordprocessingDrawing" xmlns:wp="http://schemas.openxmlformats.org/drawingml/2006/wordprocessingDrawing" xmlns:w10="urn:schemas-microsoft-com:office:word" xmlns:w="http://schemas.openxmlformats.org/wordprocessingml/2006/main" xmlns:w14="http://schemas.microsoft.com/office/word/2010/wordml" xmlns:wpg="http://schemas.microsoft.com/office/word/2010/wordprocessingGroup" xmlns:wpi="http://schemas.microsoft.com/office/word/2010/wordprocessingInk" xmlns:wne="http://schemas.microsoft.com/office/word/2006/wordml" xmlns:wps="http://schemas.microsoft.com/office/word/2010/wordprocessingShape" mc:Ignorable="w14 wp14">
-  <w:docDefaults>
-    <w:rPrDefault>
-      <w:rPr>
-        <w:rFonts w:asciiTheme="minorHAnsi" w:eastAsiaTheme="minorHAnsi" w:hAnsiTheme="minorHAnsi" w:cstheme="minorBidi"/>
-        <w:sz w:val="22"/>
-        <w:szCs w:val="22"/>
-        <w:lang w:val="pt-PT" w:eastAsia="en-US" w:bidi="ar-SA"/>
-      </w:rPr>
-    </w:rPrDefault>
-    <w:pPrDefault>
-      <w:pPr>
-        <w:spacing w:after="200" w:line="276" w:lineRule="auto"/>
-      </w:pPr>
-    </w:pPrDefault>
-  </w:docDefaults>
-  <w:latentStyles w:defLockedState="0" w:defUIPriority="99" w:defSemiHidden="1" w:defUnhideWhenUsed="1" w:defQFormat="0" w:count="267">
-    <w:lsdException w:name="Normal" w:semiHidden="0" w:uiPriority="0" w:unhideWhenUsed="0" w:qFormat="1"/>
-    <w:lsdException w:name="heading 1" w:semiHidden="0" w:uiPriority="9" w:unhideWhenUsed="0" w:qFormat="1"/>
-    <w:lsdException w:name="heading 2" w:uiPriority="9" w:qFormat="1"/>
-    <w:lsdException w:name="heading 3" w:uiPriority="9" w:qFormat="1"/>
-    <w:lsdException w:name="heading 4" w:uiPriority="9" w:qFormat="1"/>
-    <w:lsdException w:name="heading 5" w:uiPriority="9" w:qFormat="1"/>
-    <w:lsdException w:name="heading 6" w:uiPriority="9" w:qFormat="1"/>
-    <w:lsdException w:name="heading 7" w:uiPriority="9" w:qFormat="1"/>
-    <w:lsdException w:name="heading 8" w:uiPriority="9" w:qFormat="1"/>
-    <w:lsdException w:name="heading 9" w:uiPriority="9" w:qFormat="1"/>
-    <w:lsdException w:name="toc 1" w:uiPriority="39"/>
-    <w:lsdException w:name="toc 2" w:uiPriority="39"/>
-    <w:lsdException w:name="toc 3" w:uiPriority="39"/>
-    <w:lsdException w:name="toc 4" w:uiPriority="39"/>
-    <w:lsdException w:name="toc 5" w:uiPriority="39"/>
-    <w:lsdException w:name="toc 6" w:uiPriority="39"/>
-    <w:lsdException w:name="toc 7" w:uiPriority="39"/>
-    <w:lsdException w:name="toc 8" w:uiPriority="39"/>
-    <w:lsdException w:name="toc 9" w:uiPriority="39"/>
-    <w:lsdException w:name="caption" w:uiPriority="35" w:qFormat="1"/>
-    <w:lsdException w:name="Title" w:semiHidden="0" w:uiPriority="10" w:unhideWhenUsed="0" w:qFormat="1"/>
-    <w:lsdException w:name="Default Paragraph Font" w:uiPriority="1"/>
-    <w:lsdException w:name="Subtitle" w:semiHidden="0" w:uiPriority="11" w:unhideWhenUsed="0" w:qFormat="1"/>
-    <w:lsdException w:name="Strong" w:semiHidden="0" w:uiPriority="22" w:unhideWhenUsed="0" w:qFormat="1"/>
-    <w:lsdException w:name="Emphasis" w:semiHidden="0" w:uiPriority="20" w:unhideWhenUsed="0" w:qFormat="1"/>
-    <w:lsdException w:name="Table Grid" w:semiHidden="0" w:uiPriority="59" w:unhideWhenUsed="0"/>
-    <w:lsdException w:name="Placeholder Text" w:unhideWhenUsed="0"/>
-    <w:lsdException w:name="No Spacing" w:semiHidden="0" w:uiPriority="1" w:unhideWhenUsed="0" w:qFormat="1"/>
-    <w:lsdException w:name="Light Shading" w:semiHidden="0" w:uiPriority="60" w:unhideWhenUsed="0"/>
-    <w:lsdException w:name="Light List" w:semiHidden="0" w:uiPriority="61" w:unhideWhenUsed="0"/>
-    <w:lsdException w:name="Light Grid" w:semiHidden="0" w:uiPriority="62" w:unhideWhenUsed="0"/>
-    <w:lsdException w:name="Medium Shading 1" w:semiHidden="0" w:uiPriority="63" w:unhideWhenUsed="0"/>
-    <w:lsdException w:name="Medium Shading 2" w:semiHidden="0" w:uiPriority="64" w:unhideWhenUsed="0"/>
-    <w:lsdException w:name="Medium List 1" w:semiHidden="0" w:uiPriority="65" w:unhideWhenUsed="0"/>
-    <w:lsdException w:name="Medium List 2" w:semiHidden="0" w:uiPriority="66" w:unhideWhenUsed="0"/>
-    <w:lsdException w:name="Medium Grid 1" w:semiHidden="0" w:uiPriority="67" w:unhideWhenUsed="0"/>
-    <w:lsdException w:name="Medium Grid 2" w:semiHidden="0" w:uiPriority="68" w:unhideWhenUsed="0"/>
-    <w:lsdException w:name="Medium Grid 3" w:semiHidden="0" w:uiPriority="69" w:unhideWhenUsed="0"/>
-    <w:lsdException w:name="Dark List" w:semiHidden="0" w:uiPriority="70" w:unhideWhenUsed="0"/>
-    <w:lsdException w:name="Colorful Shading" w:semiHidden="0" w:uiPriority="71" w:unhideWhenUsed="0"/>
-    <w:lsdException w:name="Colorful List" w:semiHidden="0" w:uiPriority="72" w:unhideWhenUsed="0"/>
-    <w:lsdException w:name="Colorful Grid" w:semiHidden="0" w:uiPriority="73" w:unhideWhenUsed="0"/>
-    <w:lsdException w:name="Light Shading Accent 1" w:semiHidden="0" w:uiPriority="60" w:unhideWhenUsed="0"/>
-    <w:lsdException w:name="Light List Accent 1" w:semiHidden="0" w:uiPriority="61" w:unhideWhenUsed="0"/>
-    <w:lsdException w:name="Light Grid Accent 1" w:semiHidden="0" w:uiPriority="62" w:unhideWhenUsed="0"/>
-    <w:lsdException w:name="Medium Shading 1 Accent 1" w:semiHidden="0" w:uiPriority="63" w:unhideWhenUsed="0"/>
-    <w:lsdException w:name="Medium Shading 2 Accent 1" w:semiHidden="0" w:uiPriority="64" w:unhideWhenUsed="0"/>
-    <w:lsdException w:name="Medium List 1 Accent 1" w:semiHidden="0" w:uiPriority="65" w:unhideWhenUsed="0"/>
-    <w:lsdException w:name="Revision" w:unhideWhenUsed="0"/>
-    <w:lsdException w:name="List Paragraph" w:semiHidden="0" w:uiPriority="34" w:unhideWhenUsed="0" w:qFormat="1"/>
-    <w:lsdException w:name="Quote" w:semiHidden="0" w:uiPriority="29" w:unhideWhenUsed="0" w:qFormat="1"/>
-    <w:lsdException w:name="Intense Quote" w:semiHidden="0" w:uiPriority="30" w:unhideWhenUsed="0" w:qFormat="1"/>
-    <w:lsdException w:name="Medium List 2 Accent 1" w:semiHidden="0" w:uiPriority="66" w:unhideWhenUsed="0"/>
-    <w:lsdException w:name="Medium Grid 1 Accent 1" w:semiHidden="0" w:uiPriority="67" w:unhideWhenUsed="0"/>
-    <w:lsdException w:name="Medium Grid 2 Accent 1" w:semiHidden="0" w:uiPriority="68" w:unhideWhenUsed="0"/>
-    <w:lsdException w:name="Medium Grid 3 Accent 1" w:semiHidden="0" w:uiPriority="69" w:unhideWhenUsed="0"/>
-    <w:lsdException w:name="Dark List Accent 1" w:semiHidden="0" w:uiPriority="70" w:unhideWhenUsed="0"/>
-    <w:lsdException w:name="Colorful Shading Accent 1" w:semiHidden="0" w:uiPriority="71" w:unhideWhenUsed="0"/>
-    <w:lsdException w:name="Colorful List Accent 1" w:semiHidden="0" w:uiPriority="72" w:unhideWhenUsed="0"/>
-    <w:lsdException w:name="Colorful Grid Accent 1" w:semiHidden="0" w:uiPriority="73" w:unhideWhenUsed="0"/>
-    <w:lsdException w:name="Light Shading Accent 2" w:semiHidden="0" w:uiPriority="60" w:unhideWhenUsed="0"/>
-    <w:lsdException w:name="Light List Accent 2" w:semiHidden="0" w:uiPriority="61" w:unhideWhenUsed="0"/>
-    <w:lsdException w:name="Light Grid Accent 2" w:semiHidden="0" w:uiPriority="62" w:unhideWhenUsed="0"/>
-    <w:lsdException w:name="Medium Shading 1 Accent 2" w:semiHidden="0" w:uiPriority="63" w:unhideWhenUsed="0"/>
-    <w:lsdException w:name="Medium Shading 2 Accent 2" w:semiHidden="0" w:uiPriority="64" w:unhideWhenUsed="0"/>
-    <w:lsdException w:name="Medium List 1 Accent 2" w:semiHidden="0" w:uiPriority="65" w:unhideWhenUsed="0"/>
-    <w:lsdException w:name="Medium List 2 Accent 2" w:semiHidden="0" w:uiPriority="66" w:unhideWhenUsed="0"/>
-    <w:lsdException w:name="Medium Grid 1 Accent 2" w:semiHidden="0" w:uiPriority="67" w:unhideWhenUsed="0"/>
-    <w:lsdException w:name="Medium Grid 2 Accent 2" w:semiHidden="0" w:uiPriority="68" w:unhideWhenUsed="0"/>
-    <w:lsdException w:name="Medium Grid 3 Accent 2" w:semiHidden="0" w:uiPriority="69" w:unhideWhenUsed="0"/>
-    <w:lsdException w:name="Dark List Accent 2" w:semiHidden="0" w:uiPriority="70" w:unhideWhenUsed="0"/>
-    <w:lsdException w:name="Colorful Shading Accent 2" w:semiHidden="0" w:uiPriority="71" w:unhideWhenUsed="0"/>
-    <w:lsdException w:name="Colorful List Accent 2" w:semiHidden="0" w:uiPriority="72" w:unhideWhenUsed="0"/>
-    <w:lsdException w:name="Colorful Grid Accent 2" w:semiHidden="0" w:uiPriority="73" w:unhideWhenUsed="0"/>
-    <w:lsdException w:name="Light Shading Accent 3" w:semiHidden="0" w:uiPriority="60" w:unhideWhenUsed="0"/>
-    <w:lsdException w:name="Light List Accent 3" w:semiHidden="0" w:uiPriority="61" w:unhideWhenUsed="0"/>
-    <w:lsdException w:name="Light Grid Accent 3" w:semiHidden="0" w:uiPriority="62" w:unhideWhenUsed="0"/>
-    <w:lsdException w:name="Medium Shading 1 Accent 3" w:semiHidden="0" w:uiPriority="63" w:unhideWhenUsed="0"/>
-    <w:lsdException w:name="Medium Shading 2 Accent 3" w:semiHidden="0" w:uiPriority="64" w:unhideWhenUsed="0"/>
-    <w:lsdException w:name="Medium List 1 Accent 3" w:semiHidden="0" w:uiPriority="65" w:unhideWhenUsed="0"/>
-    <w:lsdException w:name="Medium List 2 Accent 3" w:semiHidden="0" w:uiPriority="66" w:unhideWhenUsed="0"/>
-    <w:lsdException w:name="Medium Grid 1 Accent 3" w:semiHidden="0" w:uiPriority="67" w:unhideWhenUsed="0"/>
-    <w:lsdException w:name="Medium Grid 2 Accent 3" w:semiHidden="0" w:uiPriority="68" w:unhideWhenUsed="0"/>
-    <w:lsdException w:name="Medium Grid 3 Accent 3" w:semiHidden="0" w:uiPriority="69" w:unhideWhenUsed="0"/>
-    <w:lsdException w:name="Dark List Accent 3" w:semiHidden="0" w:uiPriority="70" w:unhideWhenUsed="0"/>
-    <w:lsdException w:name="Colorful Shading Accent 3" w:semiHidden="0" w:uiPriority="71" w:unhideWhenUsed="0"/>
-    <w:lsdException w:name="Colorful List Accent 3" w:semiHidden="0" w:uiPriority="72" w:unhideWhenUsed="0"/>
-    <w:lsdException w:name="Colorful Grid Accent 3" w:semiHidden="0" w:uiPriority="73" w:unhideWhenUsed="0"/>
-    <w:lsdException w:name="Light Shading Accent 4" w:semiHidden="0" w:uiPriority="60" w:unhideWhenUsed="0"/>
-    <w:lsdException w:name="Light List Accent 4" w:semiHidden="0" w:uiPriority="61" w:unhideWhenUsed="0"/>
-    <w:lsdException w:name="Light Grid Accent 4" w:semiHidden="0" w:uiPriority="62" w:unhideWhenUsed="0"/>
-    <w:lsdException w:name="Medium Shading 1 Accent 4" w:semiHidden="0" w:uiPriority="63" w:unhideWhenUsed="0"/>
-    <w:lsdException w:name="Medium Shading 2 Accent 4" w:semiHidden="0" w:uiPriority="64" w:unhideWhenUsed="0"/>
-    <w:lsdException w:name="Medium List 1 Accent 4" w:semiHidden="0" w:uiPriority="65" w:unhideWhenUsed="0"/>
-    <w:lsdException w:name="Medium List 2 Accent 4" w:semiHidden="0" w:uiPriority="66" w:unhideWhenUsed="0"/>
-    <w:lsdException w:name="Medium Grid 1 Accent 4" w:semiHidden="0" w:uiPriority="67" w:unhideWhenUsed="0"/>
-    <w:lsdException w:name="Medium Grid 2 Accent 4" w:semiHidden="0" w:uiPriority="68" w:unhideWhenUsed="0"/>
-    <w:lsdException w:name="Medium Grid 3 Accent 4" w:semiHidden="0" w:uiPriority="69" w:unhideWhenUsed="0"/>
-    <w:lsdException w:name="Dark List Accent 4" w:semiHidden="0" w:uiPriority="70" w:unhideWhenUsed="0"/>
-    <w:lsdException w:name="Colorful Shading Accent 4" w:semiHidden="0" w:uiPriority="71" w:unhideWhenUsed="0"/>
-    <w:lsdException w:name="Colorful List Accent 4" w:semiHidden="0" w:uiPriority="72" w:unhideWhenUsed="0"/>
-    <w:lsdException w:name="Colorful Grid Accent 4" w:semiHidden="0" w:uiPriority="73" w:unhideWhenUsed="0"/>
-    <w:lsdException w:name="Light Shading Accent 5" w:semiHidden="0" w:uiPriority="60" w:unhideWhenUsed="0"/>
-    <w:lsdException w:name="Light List Accent 5" w:semiHidden="0" w:uiPriority="61" w:unhideWhenUsed="0"/>
-    <w:lsdException w:name="Light Grid Accent 5" w:semiHidden="0" w:uiPriority="62" w:unhideWhenUsed="0"/>
-    <w:lsdException w:name="Medium Shading 1 Accent 5" w:semiHidden="0" w:uiPriority="63" w:unhideWhenUsed="0"/>
-    <w:lsdException w:name="Medium Shading 2 Accent 5" w:semiHidden="0" w:uiPriority="64" w:unhideWhenUsed="0"/>
-    <w:lsdException w:name="Medium List 1 Accent 5" w:semiHidden="0" w:uiPriority="65" w:unhideWhenUsed="0"/>
-    <w:lsdException w:name="Medium List 2 Accent 5" w:semiHidden="0" w:uiPriority="66" w:unhideWhenUsed="0"/>
-    <w:lsdException w:name="Medium Grid 1 Accent 5" w:semiHidden="0" w:uiPriority="67" w:unhideWhenUsed="0"/>
-    <w:lsdException w:name="Medium Grid 2 Accent 5" w:semiHidden="0" w:uiPriority="68" w:unhideWhenUsed="0"/>
-    <w:lsdException w:name="Medium Grid 3 Accent 5" w:semiHidden="0" w:uiPriority="69" w:unhideWhenUsed="0"/>
-    <w:lsdException w:name="Dark List Accent 5" w:semiHidden="0" w:uiPriority="70" w:unhideWhenUsed="0"/>
-    <w:lsdException w:name="Colorful Shading Accent 5" w:semiHidden="0" w:uiPriority="71" w:unhideWhenUsed="0"/>
-    <w:lsdException w:name="Colorful List Accent 5" w:semiHidden="0" w:uiPriority="72" w:unhideWhenUsed="0"/>
-    <w:lsdException w:name="Colorful Grid Accent 5" w:semiHidden="0" w:uiPriority="73" w:unhideWhenUsed="0"/>
-    <w:lsdException w:name="Light Shading Accent 6" w:semiHidden="0" w:uiPriority="60" w:unhideWhenUsed="0"/>
-    <w:lsdException w:name="Light List Accent 6" w:semiHidden="0" w:uiPriority="61" w:unhideWhenUsed="0"/>
-    <w:lsdException w:name="Light Grid Accent 6" w:semiHidden="0" w:uiPriority="62" w:unhideWhenUsed="0"/>
-    <w:lsdException w:name="Medium Shading 1 Accent 6" w:semiHidden="0" w:uiPriority="63" w:unhideWhenUsed="0"/>
-    <w:lsdException w:name="Medium Shading 2 Accent 6" w:semiHidden="0" w:uiPriority="64" w:unhideWhenUsed="0"/>
-    <w:lsdException w:name="Medium List 1 Accent 6" w:semiHidden="0" w:uiPriority="65" w:unhideWhenUsed="0"/>
-    <w:lsdException w:name="Medium List 2 Accent 6" w:semiHidden="0" w:uiPriority="66" w:unhideWhenUsed="0"/>
-    <w:lsdException w:name="Medium Grid 1 Accent 6" w:semiHidden="0" w:uiPriority="67" w:unhideWhenUsed="0"/>
-    <w:lsdException w:name="Medium Grid 2 Accent 6" w:semiHidden="0" w:uiPriority="68" w:unhideWhenUsed="0"/>
-    <w:lsdException w:name="Medium Grid 3 Accent 6" w:semiHidden="0" w:uiPriority="69" w:unhideWhenUsed="0"/>
-    <w:lsdException w:name="Dark List Accent 6" w:semiHidden="0" w:uiPriority="70" w:unhideWhenUsed="0"/>
-    <w:lsdException w:name="Colorful Shading Accent 6" w:semiHidden="0" w:uiPriority="71" w:unhideWhenUsed="0"/>
-    <w:lsdException w:name="Colorful List Accent 6" w:semiHidden="0" w:uiPriority="72" w:unhideWhenUsed="0"/>
-    <w:lsdException w:name="Colorful Grid Accent 6" w:semiHidden="0" w:uiPriority="73" w:unhideWhenUsed="0"/>
-    <w:lsdException w:name="Subtle Emphasis" w:semiHidden="0" w:uiPriority="19" w:unhideWhenUsed="0" w:qFormat="1"/>
-    <w:lsdException w:name="Intense Emphasis" w:semiHidden="0" w:uiPriority="21" w:unhideWhenUsed="0" w:qFormat="1"/>
-    <w:lsdException w:name="Subtle Reference" w:semiHidden="0" w:uiPriority="31" w:unhideWhenUsed="0" w:qFormat="1"/>
-    <w:lsdException w:name="Intense Reference" w:semiHidden="0" w:uiPriority="32" w:unhideWhenUsed="0" w:qFormat="1"/>
-    <w:lsdException w:name="Book Title" w:semiHidden="0" w:uiPriority="33" w:unhideWhenUsed="0" w:qFormat="1"/>
-    <w:lsdException w:name="Bibliography" w:uiPriority="37"/>
-    <w:lsdException w:name="TOC Heading" w:uiPriority="39" w:qFormat="1"/>
-  </w:latentStyles>
-  <w:style w:type="paragraph" w:default="1" w:styleId="Normal">
-    <w:name w:val="Normal"/>
-    <w:qFormat/>
+  <w:style w:type="paragraph" w:styleId="Cabealho">
+    <w:name w:val="header"/>
+    <w:basedOn w:val="Normal"/>
+    <w:link w:val="CabealhoCarter"/>
+    <w:uiPriority w:val="99"/>
+    <w:unhideWhenUsed/>
+    <w:rsid w:val="004F6D75"/>
+    <w:pPr>
+      <w:tabs>
+        <w:tab w:val="center" w:pos="4419"/>
+        <w:tab w:val="right" w:pos="8838"/>
+      </w:tabs>
+      <w:spacing w:after="0" w:line="240" w:lineRule="auto"/>
+    </w:pPr>
   </w:style>
-  <w:style w:type="character" w:default="1" w:styleId="Tipodeletrapredefinidodopargrafo">
-    <w:name w:val="Default Paragraph Font"/>
-    <w:uiPriority w:val="1"/>
-    <w:semiHidden/>
+  <w:style w:type="character" w:customStyle="1" w:styleId="CabealhoCarter">
+    <w:name w:val="Cabeçalho Caráter"/>
+    <w:basedOn w:val="Tipodeletrapredefinidodopargrafo"/>
+    <w:link w:val="Cabealho"/>
+    <w:uiPriority w:val="99"/>
+    <w:rsid w:val="004F6D75"/>
+  </w:style>
+  <w:style w:type="paragraph" w:styleId="Rodap">
+    <w:name w:val="footer"/>
+    <w:basedOn w:val="Normal"/>
+    <w:link w:val="RodapCarter"/>
+    <w:uiPriority w:val="99"/>
     <w:unhideWhenUsed/>
+    <w:rsid w:val="004F6D75"/>
+    <w:pPr>
+      <w:tabs>
+        <w:tab w:val="center" w:pos="4419"/>
+        <w:tab w:val="right" w:pos="8838"/>
+      </w:tabs>
+      <w:spacing w:after="0" w:line="240" w:lineRule="auto"/>
+    </w:pPr>
   </w:style>
-  <w:style w:type="table" w:default="1" w:styleId="Tabelanormal">
-    <w:name w:val="Normal Table"/>
+  <w:style w:type="character" w:customStyle="1" w:styleId="RodapCarter">
+    <w:name w:val="Rodapé Caráter"/>
+    <w:basedOn w:val="Tipodeletrapredefinidodopargrafo"/>
+    <w:link w:val="Rodap"/>
     <w:uiPriority w:val="99"/>
-    <w:semiHidden/>
-    <w:unhideWhenUsed/>
-    <w:tblPr>
-      <w:tblInd w:w="0" w:type="dxa"/>
-      <w:tblCellMar>
-        <w:top w:w="0" w:type="dxa"/>
-        <w:left w:w="108" w:type="dxa"/>
-        <w:bottom w:w="0" w:type="dxa"/>
-        <w:right w:w="108" w:type="dxa"/>
-      </w:tblCellMar>
-    </w:tblPr>
-  </w:style>
-  <w:style w:type="numbering" w:default="1" w:styleId="Semlista">
-    <w:name w:val="No List"/>
-    <w:uiPriority w:val="99"/>
-    <w:semiHidden/>
-    <w:unhideWhenUsed/>
-  </w:style>
-  <w:style w:type="paragraph" w:styleId="PargrafodaLista">
-    <w:name w:val="List Paragraph"/>
-    <w:basedOn w:val="Normal"/>
-    <w:uiPriority w:val="34"/>
-    <w:qFormat/>
-    <w:rsid w:val="00496E84"/>
-    <w:pPr>
-      <w:ind w:left="720"/>
-      <w:contextualSpacing/>
-    </w:pPr>
+    <w:rsid w:val="004F6D75"/>
   </w:style>
 </w:styles>
 </file>

</xml_diff>

<commit_message>
Início da implementação do form Calendários
</commit_message>
<xml_diff>
--- a/Documentação/Classes.docx
+++ b/Documentação/Classes.docx
@@ -1,10 +1,8 @@
 
 <file path=word/document.xml><?xml version="1.0" encoding="utf-8"?>
-<w:document xmlns:wpc="http://schemas.microsoft.com/office/word/2010/wordprocessingCanvas" xmlns:cx="http://schemas.microsoft.com/office/drawing/2014/chartex" xmlns:cx1="http://schemas.microsoft.com/office/drawing/2015/9/8/chartex" xmlns:cx2="http://schemas.microsoft.com/office/drawing/2015/10/21/chartex" xmlns:cx3="http://schemas.microsoft.com/office/drawing/2016/5/9/chartex" xmlns:cx4="http://schemas.microsoft.com/office/drawing/2016/5/10/chartex" xmlns:cx5="http://schemas.microsoft.com/office/drawing/2016/5/11/chartex" xmlns:mc="http://schemas.openxmlformats.org/markup-compatibility/2006" xmlns:o="urn:schemas-microsoft-com:office:office" xmlns:r="http://schemas.openxmlformats.org/officeDocument/2006/relationships" xmlns:m="http://schemas.openxmlformats.org/officeDocument/2006/math" xmlns:v="urn:schemas-microsoft-com:vml" xmlns:wp14="http://schemas.microsoft.com/office/word/2010/wordprocessingDrawing" xmlns:wp="http://schemas.openxmlformats.org/drawingml/2006/wordprocessingDrawing" xmlns:w10="urn:schemas-microsoft-com:office:word" xmlns:w="http://schemas.openxmlformats.org/wordprocessingml/2006/main" xmlns:w14="http://schemas.microsoft.com/office/word/2010/wordml" xmlns:w15="http://schemas.microsoft.com/office/word/2012/wordml" xmlns:w16se="http://schemas.microsoft.com/office/word/2015/wordml/symex" xmlns:wpg="http://schemas.microsoft.com/office/word/2010/wordprocessingGroup" xmlns:wpi="http://schemas.microsoft.com/office/word/2010/wordprocessingInk" xmlns:wne="http://schemas.microsoft.com/office/word/2006/wordml" xmlns:wps="http://schemas.microsoft.com/office/word/2010/wordprocessingShape" mc:Ignorable="w14 w15 w16se wp14">
+<w:document xmlns:wpc="http://schemas.microsoft.com/office/word/2010/wordprocessingCanvas" xmlns:cx="http://schemas.microsoft.com/office/drawing/2014/chartex" xmlns:cx1="http://schemas.microsoft.com/office/drawing/2015/9/8/chartex" xmlns:cx2="http://schemas.microsoft.com/office/drawing/2015/10/21/chartex" xmlns:cx3="http://schemas.microsoft.com/office/drawing/2016/5/9/chartex" xmlns:cx4="http://schemas.microsoft.com/office/drawing/2016/5/10/chartex" xmlns:cx5="http://schemas.microsoft.com/office/drawing/2016/5/11/chartex" xmlns:cx6="http://schemas.microsoft.com/office/drawing/2016/5/12/chartex" xmlns:cx7="http://schemas.microsoft.com/office/drawing/2016/5/13/chartex" xmlns:cx8="http://schemas.microsoft.com/office/drawing/2016/5/14/chartex" xmlns:mc="http://schemas.openxmlformats.org/markup-compatibility/2006" xmlns:o="urn:schemas-microsoft-com:office:office" xmlns:r="http://schemas.openxmlformats.org/officeDocument/2006/relationships" xmlns:m="http://schemas.openxmlformats.org/officeDocument/2006/math" xmlns:v="urn:schemas-microsoft-com:vml" xmlns:wp14="http://schemas.microsoft.com/office/word/2010/wordprocessingDrawing" xmlns:wp="http://schemas.openxmlformats.org/drawingml/2006/wordprocessingDrawing" xmlns:w10="urn:schemas-microsoft-com:office:word" xmlns:w="http://schemas.openxmlformats.org/wordprocessingml/2006/main" xmlns:w14="http://schemas.microsoft.com/office/word/2010/wordml" xmlns:w15="http://schemas.microsoft.com/office/word/2012/wordml" xmlns:w16se="http://schemas.microsoft.com/office/word/2015/wordml/symex" xmlns:wpg="http://schemas.microsoft.com/office/word/2010/wordprocessingGroup" xmlns:wpi="http://schemas.microsoft.com/office/word/2010/wordprocessingInk" xmlns:wne="http://schemas.microsoft.com/office/word/2006/wordml" xmlns:wps="http://schemas.microsoft.com/office/word/2010/wordprocessingShape" mc:Ignorable="w14 w15 w16se wp14">
   <w:body>
     <w:p>
-      <w:bookmarkStart w:id="0" w:name="_GoBack"/>
-      <w:bookmarkEnd w:id="0"/>
       <w:r>
         <w:rPr>
           <w:noProof/>
@@ -1290,6 +1288,71 @@
                                 </w:rPr>
                                 <w:t>+ ven: Venda</w:t>
                               </w:r>
+                              <w:bookmarkStart w:id="0" w:name="_GoBack"/>
+                              <w:bookmarkEnd w:id="0"/>
+                            </w:p>
+                            <w:p>
+                              <w:pPr>
+                                <w:spacing w:after="0"/>
+                                <w:rPr>
+                                  <w:rFonts w:ascii="Arial" w:hAnsi="Arial" w:cs="Arial"/>
+                                  <w:color w:val="000000" w:themeColor="text1"/>
+                                  <w:sz w:val="20"/>
+                                  <w:szCs w:val="20"/>
+                                </w:rPr>
+                              </w:pPr>
+                              <w:r>
+                                <w:rPr>
+                                  <w:rFonts w:ascii="Arial" w:hAnsi="Arial" w:cs="Arial"/>
+                                  <w:color w:val="000000" w:themeColor="text1"/>
+                                  <w:sz w:val="20"/>
+                                  <w:szCs w:val="20"/>
+                                </w:rPr>
+                                <w:t xml:space="preserve">+ </w:t>
+                              </w:r>
+                              <w:proofErr w:type="spellStart"/>
+                              <w:r>
+                                <w:rPr>
+                                  <w:rFonts w:ascii="Arial" w:hAnsi="Arial" w:cs="Arial"/>
+                                  <w:color w:val="000000" w:themeColor="text1"/>
+                                  <w:sz w:val="20"/>
+                                  <w:szCs w:val="20"/>
+                                </w:rPr>
+                                <w:t>preco</w:t>
+                              </w:r>
+                              <w:proofErr w:type="spellEnd"/>
+                              <w:r>
+                                <w:rPr>
+                                  <w:rFonts w:ascii="Arial" w:hAnsi="Arial" w:cs="Arial"/>
+                                  <w:color w:val="000000" w:themeColor="text1"/>
+                                  <w:sz w:val="20"/>
+                                  <w:szCs w:val="20"/>
+                                </w:rPr>
+                                <w:t xml:space="preserve">: </w:t>
+                              </w:r>
+                              <w:proofErr w:type="spellStart"/>
+                              <w:r>
+                                <w:rPr>
+                                  <w:rFonts w:ascii="Arial" w:hAnsi="Arial" w:cs="Arial"/>
+                                  <w:color w:val="000000" w:themeColor="text1"/>
+                                  <w:sz w:val="20"/>
+                                  <w:szCs w:val="20"/>
+                                </w:rPr>
+                                <w:t>int</w:t>
+                              </w:r>
+                              <w:proofErr w:type="spellEnd"/>
+                            </w:p>
+                            <w:p>
+                              <w:pPr>
+                                <w:spacing w:after="0"/>
+                                <w:rPr>
+                                  <w:rFonts w:ascii="Arial" w:hAnsi="Arial" w:cs="Arial"/>
+                                  <w:noProof/>
+                                  <w:color w:val="000000" w:themeColor="text1"/>
+                                  <w:sz w:val="20"/>
+                                  <w:szCs w:val="20"/>
+                                </w:rPr>
+                              </w:pPr>
                             </w:p>
                           </w:txbxContent>
                         </wps:txbx>
@@ -1519,6 +1582,71 @@
                           </w:rPr>
                           <w:t>+ ven: Venda</w:t>
                         </w:r>
+                        <w:bookmarkStart w:id="1" w:name="_GoBack"/>
+                        <w:bookmarkEnd w:id="1"/>
+                      </w:p>
+                      <w:p>
+                        <w:pPr>
+                          <w:spacing w:after="0"/>
+                          <w:rPr>
+                            <w:rFonts w:ascii="Arial" w:hAnsi="Arial" w:cs="Arial"/>
+                            <w:color w:val="000000" w:themeColor="text1"/>
+                            <w:sz w:val="20"/>
+                            <w:szCs w:val="20"/>
+                          </w:rPr>
+                        </w:pPr>
+                        <w:r>
+                          <w:rPr>
+                            <w:rFonts w:ascii="Arial" w:hAnsi="Arial" w:cs="Arial"/>
+                            <w:color w:val="000000" w:themeColor="text1"/>
+                            <w:sz w:val="20"/>
+                            <w:szCs w:val="20"/>
+                          </w:rPr>
+                          <w:t xml:space="preserve">+ </w:t>
+                        </w:r>
+                        <w:proofErr w:type="spellStart"/>
+                        <w:r>
+                          <w:rPr>
+                            <w:rFonts w:ascii="Arial" w:hAnsi="Arial" w:cs="Arial"/>
+                            <w:color w:val="000000" w:themeColor="text1"/>
+                            <w:sz w:val="20"/>
+                            <w:szCs w:val="20"/>
+                          </w:rPr>
+                          <w:t>preco</w:t>
+                        </w:r>
+                        <w:proofErr w:type="spellEnd"/>
+                        <w:r>
+                          <w:rPr>
+                            <w:rFonts w:ascii="Arial" w:hAnsi="Arial" w:cs="Arial"/>
+                            <w:color w:val="000000" w:themeColor="text1"/>
+                            <w:sz w:val="20"/>
+                            <w:szCs w:val="20"/>
+                          </w:rPr>
+                          <w:t xml:space="preserve">: </w:t>
+                        </w:r>
+                        <w:proofErr w:type="spellStart"/>
+                        <w:r>
+                          <w:rPr>
+                            <w:rFonts w:ascii="Arial" w:hAnsi="Arial" w:cs="Arial"/>
+                            <w:color w:val="000000" w:themeColor="text1"/>
+                            <w:sz w:val="20"/>
+                            <w:szCs w:val="20"/>
+                          </w:rPr>
+                          <w:t>int</w:t>
+                        </w:r>
+                        <w:proofErr w:type="spellEnd"/>
+                      </w:p>
+                      <w:p>
+                        <w:pPr>
+                          <w:spacing w:after="0"/>
+                          <w:rPr>
+                            <w:rFonts w:ascii="Arial" w:hAnsi="Arial" w:cs="Arial"/>
+                            <w:noProof/>
+                            <w:color w:val="000000" w:themeColor="text1"/>
+                            <w:sz w:val="20"/>
+                            <w:szCs w:val="20"/>
+                          </w:rPr>
+                        </w:pPr>
                       </w:p>
                     </w:txbxContent>
                   </v:textbox>
@@ -4379,57 +4507,6 @@
                               </w:r>
                               <w:proofErr w:type="spellEnd"/>
                             </w:p>
-                            <w:p>
-                              <w:pPr>
-                                <w:spacing w:after="0"/>
-                                <w:rPr>
-                                  <w:rFonts w:ascii="Arial" w:hAnsi="Arial" w:cs="Arial"/>
-                                  <w:color w:val="000000" w:themeColor="text1"/>
-                                  <w:sz w:val="20"/>
-                                  <w:szCs w:val="20"/>
-                                </w:rPr>
-                              </w:pPr>
-                              <w:r>
-                                <w:rPr>
-                                  <w:rFonts w:ascii="Arial" w:hAnsi="Arial" w:cs="Arial"/>
-                                  <w:color w:val="000000" w:themeColor="text1"/>
-                                  <w:sz w:val="20"/>
-                                  <w:szCs w:val="20"/>
-                                </w:rPr>
-                                <w:t xml:space="preserve">+ </w:t>
-                              </w:r>
-                              <w:proofErr w:type="spellStart"/>
-                              <w:r>
-                                <w:rPr>
-                                  <w:rFonts w:ascii="Arial" w:hAnsi="Arial" w:cs="Arial"/>
-                                  <w:color w:val="000000" w:themeColor="text1"/>
-                                  <w:sz w:val="20"/>
-                                  <w:szCs w:val="20"/>
-                                </w:rPr>
-                                <w:t>preco</w:t>
-                              </w:r>
-                              <w:proofErr w:type="spellEnd"/>
-                              <w:r>
-                                <w:rPr>
-                                  <w:rFonts w:ascii="Arial" w:hAnsi="Arial" w:cs="Arial"/>
-                                  <w:color w:val="000000" w:themeColor="text1"/>
-                                  <w:sz w:val="20"/>
-                                  <w:szCs w:val="20"/>
-                                </w:rPr>
-                                <w:t xml:space="preserve">: </w:t>
-                              </w:r>
-                              <w:proofErr w:type="spellStart"/>
-                              <w:r>
-                                <w:rPr>
-                                  <w:rFonts w:ascii="Arial" w:hAnsi="Arial" w:cs="Arial"/>
-                                  <w:color w:val="000000" w:themeColor="text1"/>
-                                  <w:sz w:val="20"/>
-                                  <w:szCs w:val="20"/>
-                                </w:rPr>
-                                <w:t>int</w:t>
-                              </w:r>
-                              <w:proofErr w:type="spellEnd"/>
-                            </w:p>
                           </w:txbxContent>
                         </wps:txbx>
                         <wps:bodyPr rot="0" spcFirstLastPara="0" vertOverflow="overflow" horzOverflow="overflow" vert="horz" wrap="square" lIns="91440" tIns="45720" rIns="91440" bIns="45720" numCol="1" spcCol="0" rtlCol="0" fromWordArt="0" anchor="t" anchorCtr="0" forceAA="0" compatLnSpc="1">
@@ -4732,57 +4809,6 @@
                             <w:szCs w:val="20"/>
                           </w:rPr>
                           <w:t>string</w:t>
-                        </w:r>
-                        <w:proofErr w:type="spellEnd"/>
-                      </w:p>
-                      <w:p>
-                        <w:pPr>
-                          <w:spacing w:after="0"/>
-                          <w:rPr>
-                            <w:rFonts w:ascii="Arial" w:hAnsi="Arial" w:cs="Arial"/>
-                            <w:color w:val="000000" w:themeColor="text1"/>
-                            <w:sz w:val="20"/>
-                            <w:szCs w:val="20"/>
-                          </w:rPr>
-                        </w:pPr>
-                        <w:r>
-                          <w:rPr>
-                            <w:rFonts w:ascii="Arial" w:hAnsi="Arial" w:cs="Arial"/>
-                            <w:color w:val="000000" w:themeColor="text1"/>
-                            <w:sz w:val="20"/>
-                            <w:szCs w:val="20"/>
-                          </w:rPr>
-                          <w:t xml:space="preserve">+ </w:t>
-                        </w:r>
-                        <w:proofErr w:type="spellStart"/>
-                        <w:r>
-                          <w:rPr>
-                            <w:rFonts w:ascii="Arial" w:hAnsi="Arial" w:cs="Arial"/>
-                            <w:color w:val="000000" w:themeColor="text1"/>
-                            <w:sz w:val="20"/>
-                            <w:szCs w:val="20"/>
-                          </w:rPr>
-                          <w:t>preco</w:t>
-                        </w:r>
-                        <w:proofErr w:type="spellEnd"/>
-                        <w:r>
-                          <w:rPr>
-                            <w:rFonts w:ascii="Arial" w:hAnsi="Arial" w:cs="Arial"/>
-                            <w:color w:val="000000" w:themeColor="text1"/>
-                            <w:sz w:val="20"/>
-                            <w:szCs w:val="20"/>
-                          </w:rPr>
-                          <w:t xml:space="preserve">: </w:t>
-                        </w:r>
-                        <w:proofErr w:type="spellStart"/>
-                        <w:r>
-                          <w:rPr>
-                            <w:rFonts w:ascii="Arial" w:hAnsi="Arial" w:cs="Arial"/>
-                            <w:color w:val="000000" w:themeColor="text1"/>
-                            <w:sz w:val="20"/>
-                            <w:szCs w:val="20"/>
-                          </w:rPr>
-                          <w:t>int</w:t>
                         </w:r>
                         <w:proofErr w:type="spellEnd"/>
                       </w:p>
@@ -4891,7 +4917,7 @@
           </mc:Choice>
           <mc:Fallback>
             <w:pict>
-              <v:rect w14:anchorId="0EA7AE4F" id="Rectângulo 35" o:spid="_x0000_s1026" style="position:absolute;margin-left:296pt;margin-top:1.15pt;width:56pt;height:13.2pt;z-index:251666432;visibility:visible;mso-wrap-style:square;mso-width-percent:0;mso-wrap-distance-left:9pt;mso-wrap-distance-top:0;mso-wrap-distance-right:9pt;mso-wrap-distance-bottom:0;mso-position-horizontal:absolute;mso-position-horizontal-relative:text;mso-position-vertical:absolute;mso-position-vertical-relative:text;mso-width-percent:0;mso-width-relative:margin;v-text-anchor:middle" o:gfxdata="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" filled="f" strokecolor="red" strokeweight="2pt"/>
+              <v:rect w14:anchorId="7D2BF842" id="Rectângulo 35" o:spid="_x0000_s1026" style="position:absolute;margin-left:296pt;margin-top:1.15pt;width:56pt;height:13.2pt;z-index:251666432;visibility:visible;mso-wrap-style:square;mso-width-percent:0;mso-wrap-distance-left:9pt;mso-wrap-distance-top:0;mso-wrap-distance-right:9pt;mso-wrap-distance-bottom:0;mso-position-horizontal:absolute;mso-position-horizontal-relative:text;mso-position-vertical:absolute;mso-position-vertical-relative:text;mso-width-percent:0;mso-width-relative:margin;v-text-anchor:middle" o:gfxdata="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" filled="f" strokecolor="red" strokeweight="2pt"/>
             </w:pict>
           </mc:Fallback>
         </mc:AlternateContent>
@@ -4969,7 +4995,7 @@
           </mc:Choice>
           <mc:Fallback>
             <w:pict>
-              <v:rect w14:anchorId="47E14E8F" id="Rectângulo 39" o:spid="_x0000_s1026" style="position:absolute;margin-left:5.85pt;margin-top:173.45pt;width:74.7pt;height:13.2pt;z-index:251670528;visibility:visible;mso-wrap-style:square;mso-width-percent:0;mso-wrap-distance-left:9pt;mso-wrap-distance-top:0;mso-wrap-distance-right:9pt;mso-wrap-distance-bottom:0;mso-position-horizontal:absolute;mso-position-horizontal-relative:text;mso-position-vertical:absolute;mso-position-vertical-relative:text;mso-width-percent:0;mso-width-relative:margin;v-text-anchor:middle" o:gfxdata="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" filled="f" strokecolor="#1f497d [3215]" strokeweight="2pt"/>
+              <v:rect w14:anchorId="1DDEA6F6" id="Rectângulo 39" o:spid="_x0000_s1026" style="position:absolute;margin-left:5.85pt;margin-top:173.45pt;width:74.7pt;height:13.2pt;z-index:251670528;visibility:visible;mso-wrap-style:square;mso-width-percent:0;mso-wrap-distance-left:9pt;mso-wrap-distance-top:0;mso-wrap-distance-right:9pt;mso-wrap-distance-bottom:0;mso-position-horizontal:absolute;mso-position-horizontal-relative:text;mso-position-vertical:absolute;mso-position-vertical-relative:text;mso-width-percent:0;mso-width-relative:margin;v-text-anchor:middle" o:gfxdata="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" filled="f" strokecolor="#1f497d [3215]" strokeweight="2pt"/>
             </w:pict>
           </mc:Fallback>
         </mc:AlternateContent>
@@ -4987,7 +5013,7 @@
 </file>
 
 <file path=word/endnotes.xml><?xml version="1.0" encoding="utf-8"?>
-<w:endnotes xmlns:wpc="http://schemas.microsoft.com/office/word/2010/wordprocessingCanvas" xmlns:cx="http://schemas.microsoft.com/office/drawing/2014/chartex" xmlns:cx1="http://schemas.microsoft.com/office/drawing/2015/9/8/chartex" xmlns:cx2="http://schemas.microsoft.com/office/drawing/2015/10/21/chartex" xmlns:cx3="http://schemas.microsoft.com/office/drawing/2016/5/9/chartex" xmlns:cx4="http://schemas.microsoft.com/office/drawing/2016/5/10/chartex" xmlns:cx5="http://schemas.microsoft.com/office/drawing/2016/5/11/chartex" xmlns:mc="http://schemas.openxmlformats.org/markup-compatibility/2006" xmlns:o="urn:schemas-microsoft-com:office:office" xmlns:r="http://schemas.openxmlformats.org/officeDocument/2006/relationships" xmlns:m="http://schemas.openxmlformats.org/officeDocument/2006/math" xmlns:v="urn:schemas-microsoft-com:vml" xmlns:wp14="http://schemas.microsoft.com/office/word/2010/wordprocessingDrawing" xmlns:wp="http://schemas.openxmlformats.org/drawingml/2006/wordprocessingDrawing" xmlns:w10="urn:schemas-microsoft-com:office:word" xmlns:w="http://schemas.openxmlformats.org/wordprocessingml/2006/main" xmlns:w14="http://schemas.microsoft.com/office/word/2010/wordml" xmlns:w15="http://schemas.microsoft.com/office/word/2012/wordml" xmlns:w16se="http://schemas.microsoft.com/office/word/2015/wordml/symex" xmlns:wpg="http://schemas.microsoft.com/office/word/2010/wordprocessingGroup" xmlns:wpi="http://schemas.microsoft.com/office/word/2010/wordprocessingInk" xmlns:wne="http://schemas.microsoft.com/office/word/2006/wordml" xmlns:wps="http://schemas.microsoft.com/office/word/2010/wordprocessingShape" mc:Ignorable="w14 w15 w16se wp14">
+<w:endnotes xmlns:wpc="http://schemas.microsoft.com/office/word/2010/wordprocessingCanvas" xmlns:cx="http://schemas.microsoft.com/office/drawing/2014/chartex" xmlns:cx1="http://schemas.microsoft.com/office/drawing/2015/9/8/chartex" xmlns:cx2="http://schemas.microsoft.com/office/drawing/2015/10/21/chartex" xmlns:cx3="http://schemas.microsoft.com/office/drawing/2016/5/9/chartex" xmlns:cx4="http://schemas.microsoft.com/office/drawing/2016/5/10/chartex" xmlns:cx5="http://schemas.microsoft.com/office/drawing/2016/5/11/chartex" xmlns:cx6="http://schemas.microsoft.com/office/drawing/2016/5/12/chartex" xmlns:cx7="http://schemas.microsoft.com/office/drawing/2016/5/13/chartex" xmlns:cx8="http://schemas.microsoft.com/office/drawing/2016/5/14/chartex" xmlns:mc="http://schemas.openxmlformats.org/markup-compatibility/2006" xmlns:o="urn:schemas-microsoft-com:office:office" xmlns:r="http://schemas.openxmlformats.org/officeDocument/2006/relationships" xmlns:m="http://schemas.openxmlformats.org/officeDocument/2006/math" xmlns:v="urn:schemas-microsoft-com:vml" xmlns:wp14="http://schemas.microsoft.com/office/word/2010/wordprocessingDrawing" xmlns:wp="http://schemas.openxmlformats.org/drawingml/2006/wordprocessingDrawing" xmlns:w10="urn:schemas-microsoft-com:office:word" xmlns:w="http://schemas.openxmlformats.org/wordprocessingml/2006/main" xmlns:w14="http://schemas.microsoft.com/office/word/2010/wordml" xmlns:w15="http://schemas.microsoft.com/office/word/2012/wordml" xmlns:w16se="http://schemas.microsoft.com/office/word/2015/wordml/symex" xmlns:wpg="http://schemas.microsoft.com/office/word/2010/wordprocessingGroup" xmlns:wpi="http://schemas.microsoft.com/office/word/2010/wordprocessingInk" xmlns:wne="http://schemas.microsoft.com/office/word/2006/wordml" xmlns:wps="http://schemas.microsoft.com/office/word/2010/wordprocessingShape" mc:Ignorable="w14 w15 w16se wp14">
   <w:endnote w:type="separator" w:id="-1">
     <w:p>
       <w:pPr>
@@ -5012,7 +5038,7 @@
 </file>
 
 <file path=word/footnotes.xml><?xml version="1.0" encoding="utf-8"?>
-<w:footnotes xmlns:wpc="http://schemas.microsoft.com/office/word/2010/wordprocessingCanvas" xmlns:cx="http://schemas.microsoft.com/office/drawing/2014/chartex" xmlns:cx1="http://schemas.microsoft.com/office/drawing/2015/9/8/chartex" xmlns:cx2="http://schemas.microsoft.com/office/drawing/2015/10/21/chartex" xmlns:cx3="http://schemas.microsoft.com/office/drawing/2016/5/9/chartex" xmlns:cx4="http://schemas.microsoft.com/office/drawing/2016/5/10/chartex" xmlns:cx5="http://schemas.microsoft.com/office/drawing/2016/5/11/chartex" xmlns:mc="http://schemas.openxmlformats.org/markup-compatibility/2006" xmlns:o="urn:schemas-microsoft-com:office:office" xmlns:r="http://schemas.openxmlformats.org/officeDocument/2006/relationships" xmlns:m="http://schemas.openxmlformats.org/officeDocument/2006/math" xmlns:v="urn:schemas-microsoft-com:vml" xmlns:wp14="http://schemas.microsoft.com/office/word/2010/wordprocessingDrawing" xmlns:wp="http://schemas.openxmlformats.org/drawingml/2006/wordprocessingDrawing" xmlns:w10="urn:schemas-microsoft-com:office:word" xmlns:w="http://schemas.openxmlformats.org/wordprocessingml/2006/main" xmlns:w14="http://schemas.microsoft.com/office/word/2010/wordml" xmlns:w15="http://schemas.microsoft.com/office/word/2012/wordml" xmlns:w16se="http://schemas.microsoft.com/office/word/2015/wordml/symex" xmlns:wpg="http://schemas.microsoft.com/office/word/2010/wordprocessingGroup" xmlns:wpi="http://schemas.microsoft.com/office/word/2010/wordprocessingInk" xmlns:wne="http://schemas.microsoft.com/office/word/2006/wordml" xmlns:wps="http://schemas.microsoft.com/office/word/2010/wordprocessingShape" mc:Ignorable="w14 w15 w16se wp14">
+<w:footnotes xmlns:wpc="http://schemas.microsoft.com/office/word/2010/wordprocessingCanvas" xmlns:cx="http://schemas.microsoft.com/office/drawing/2014/chartex" xmlns:cx1="http://schemas.microsoft.com/office/drawing/2015/9/8/chartex" xmlns:cx2="http://schemas.microsoft.com/office/drawing/2015/10/21/chartex" xmlns:cx3="http://schemas.microsoft.com/office/drawing/2016/5/9/chartex" xmlns:cx4="http://schemas.microsoft.com/office/drawing/2016/5/10/chartex" xmlns:cx5="http://schemas.microsoft.com/office/drawing/2016/5/11/chartex" xmlns:cx6="http://schemas.microsoft.com/office/drawing/2016/5/12/chartex" xmlns:cx7="http://schemas.microsoft.com/office/drawing/2016/5/13/chartex" xmlns:cx8="http://schemas.microsoft.com/office/drawing/2016/5/14/chartex" xmlns:mc="http://schemas.openxmlformats.org/markup-compatibility/2006" xmlns:o="urn:schemas-microsoft-com:office:office" xmlns:r="http://schemas.openxmlformats.org/officeDocument/2006/relationships" xmlns:m="http://schemas.openxmlformats.org/officeDocument/2006/math" xmlns:v="urn:schemas-microsoft-com:vml" xmlns:wp14="http://schemas.microsoft.com/office/word/2010/wordprocessingDrawing" xmlns:wp="http://schemas.openxmlformats.org/drawingml/2006/wordprocessingDrawing" xmlns:w10="urn:schemas-microsoft-com:office:word" xmlns:w="http://schemas.openxmlformats.org/wordprocessingml/2006/main" xmlns:w14="http://schemas.microsoft.com/office/word/2010/wordml" xmlns:w15="http://schemas.microsoft.com/office/word/2012/wordml" xmlns:w16se="http://schemas.microsoft.com/office/word/2015/wordml/symex" xmlns:wpg="http://schemas.microsoft.com/office/word/2010/wordprocessingGroup" xmlns:wpi="http://schemas.microsoft.com/office/word/2010/wordprocessingInk" xmlns:wne="http://schemas.microsoft.com/office/word/2006/wordml" xmlns:wps="http://schemas.microsoft.com/office/word/2010/wordprocessingShape" mc:Ignorable="w14 w15 w16se wp14">
   <w:footnote w:type="separator" w:id="-1">
     <w:p>
       <w:pPr>
@@ -5037,7 +5063,7 @@
 </file>
 
 <file path=word/header1.xml><?xml version="1.0" encoding="utf-8"?>
-<w:hdr xmlns:wpc="http://schemas.microsoft.com/office/word/2010/wordprocessingCanvas" xmlns:cx="http://schemas.microsoft.com/office/drawing/2014/chartex" xmlns:cx1="http://schemas.microsoft.com/office/drawing/2015/9/8/chartex" xmlns:cx2="http://schemas.microsoft.com/office/drawing/2015/10/21/chartex" xmlns:cx3="http://schemas.microsoft.com/office/drawing/2016/5/9/chartex" xmlns:cx4="http://schemas.microsoft.com/office/drawing/2016/5/10/chartex" xmlns:cx5="http://schemas.microsoft.com/office/drawing/2016/5/11/chartex" xmlns:mc="http://schemas.openxmlformats.org/markup-compatibility/2006" xmlns:o="urn:schemas-microsoft-com:office:office" xmlns:r="http://schemas.openxmlformats.org/officeDocument/2006/relationships" xmlns:m="http://schemas.openxmlformats.org/officeDocument/2006/math" xmlns:v="urn:schemas-microsoft-com:vml" xmlns:wp14="http://schemas.microsoft.com/office/word/2010/wordprocessingDrawing" xmlns:wp="http://schemas.openxmlformats.org/drawingml/2006/wordprocessingDrawing" xmlns:w10="urn:schemas-microsoft-com:office:word" xmlns:w="http://schemas.openxmlformats.org/wordprocessingml/2006/main" xmlns:w14="http://schemas.microsoft.com/office/word/2010/wordml" xmlns:w15="http://schemas.microsoft.com/office/word/2012/wordml" xmlns:w16se="http://schemas.microsoft.com/office/word/2015/wordml/symex" xmlns:wpg="http://schemas.microsoft.com/office/word/2010/wordprocessingGroup" xmlns:wpi="http://schemas.microsoft.com/office/word/2010/wordprocessingInk" xmlns:wne="http://schemas.microsoft.com/office/word/2006/wordml" xmlns:wps="http://schemas.microsoft.com/office/word/2010/wordprocessingShape" mc:Ignorable="w14 w15 w16se wp14">
+<w:hdr xmlns:wpc="http://schemas.microsoft.com/office/word/2010/wordprocessingCanvas" xmlns:cx="http://schemas.microsoft.com/office/drawing/2014/chartex" xmlns:cx1="http://schemas.microsoft.com/office/drawing/2015/9/8/chartex" xmlns:cx2="http://schemas.microsoft.com/office/drawing/2015/10/21/chartex" xmlns:cx3="http://schemas.microsoft.com/office/drawing/2016/5/9/chartex" xmlns:cx4="http://schemas.microsoft.com/office/drawing/2016/5/10/chartex" xmlns:cx5="http://schemas.microsoft.com/office/drawing/2016/5/11/chartex" xmlns:cx6="http://schemas.microsoft.com/office/drawing/2016/5/12/chartex" xmlns:cx7="http://schemas.microsoft.com/office/drawing/2016/5/13/chartex" xmlns:cx8="http://schemas.microsoft.com/office/drawing/2016/5/14/chartex" xmlns:mc="http://schemas.openxmlformats.org/markup-compatibility/2006" xmlns:o="urn:schemas-microsoft-com:office:office" xmlns:r="http://schemas.openxmlformats.org/officeDocument/2006/relationships" xmlns:m="http://schemas.openxmlformats.org/officeDocument/2006/math" xmlns:v="urn:schemas-microsoft-com:vml" xmlns:wp14="http://schemas.microsoft.com/office/word/2010/wordprocessingDrawing" xmlns:wp="http://schemas.openxmlformats.org/drawingml/2006/wordprocessingDrawing" xmlns:w10="urn:schemas-microsoft-com:office:word" xmlns:w="http://schemas.openxmlformats.org/wordprocessingml/2006/main" xmlns:w14="http://schemas.microsoft.com/office/word/2010/wordml" xmlns:w15="http://schemas.microsoft.com/office/word/2012/wordml" xmlns:w16se="http://schemas.microsoft.com/office/word/2015/wordml/symex" xmlns:wpg="http://schemas.microsoft.com/office/word/2010/wordprocessingGroup" xmlns:wpi="http://schemas.microsoft.com/office/word/2010/wordprocessingInk" xmlns:wne="http://schemas.microsoft.com/office/word/2006/wordml" xmlns:wps="http://schemas.microsoft.com/office/word/2010/wordprocessingShape" mc:Ignorable="w14 w15 w16se wp14">
   <w:p>
     <w:pPr>
       <w:pStyle w:val="Cabealho"/>
@@ -5085,7 +5111,7 @@
 </file>
 
 <file path=word/numbering.xml><?xml version="1.0" encoding="utf-8"?>
-<w:numbering xmlns:wpc="http://schemas.microsoft.com/office/word/2010/wordprocessingCanvas" xmlns:cx="http://schemas.microsoft.com/office/drawing/2014/chartex" xmlns:cx1="http://schemas.microsoft.com/office/drawing/2015/9/8/chartex" xmlns:cx2="http://schemas.microsoft.com/office/drawing/2015/10/21/chartex" xmlns:cx3="http://schemas.microsoft.com/office/drawing/2016/5/9/chartex" xmlns:cx4="http://schemas.microsoft.com/office/drawing/2016/5/10/chartex" xmlns:cx5="http://schemas.microsoft.com/office/drawing/2016/5/11/chartex" xmlns:mc="http://schemas.openxmlformats.org/markup-compatibility/2006" xmlns:o="urn:schemas-microsoft-com:office:office" xmlns:r="http://schemas.openxmlformats.org/officeDocument/2006/relationships" xmlns:m="http://schemas.openxmlformats.org/officeDocument/2006/math" xmlns:v="urn:schemas-microsoft-com:vml" xmlns:wp14="http://schemas.microsoft.com/office/word/2010/wordprocessingDrawing" xmlns:wp="http://schemas.openxmlformats.org/drawingml/2006/wordprocessingDrawing" xmlns:w10="urn:schemas-microsoft-com:office:word" xmlns:w="http://schemas.openxmlformats.org/wordprocessingml/2006/main" xmlns:w14="http://schemas.microsoft.com/office/word/2010/wordml" xmlns:w15="http://schemas.microsoft.com/office/word/2012/wordml" xmlns:w16se="http://schemas.microsoft.com/office/word/2015/wordml/symex" xmlns:wpg="http://schemas.microsoft.com/office/word/2010/wordprocessingGroup" xmlns:wpi="http://schemas.microsoft.com/office/word/2010/wordprocessingInk" xmlns:wne="http://schemas.microsoft.com/office/word/2006/wordml" xmlns:wps="http://schemas.microsoft.com/office/word/2010/wordprocessingShape" mc:Ignorable="w14 w15 w16se wp14">
+<w:numbering xmlns:wpc="http://schemas.microsoft.com/office/word/2010/wordprocessingCanvas" xmlns:cx="http://schemas.microsoft.com/office/drawing/2014/chartex" xmlns:cx1="http://schemas.microsoft.com/office/drawing/2015/9/8/chartex" xmlns:cx2="http://schemas.microsoft.com/office/drawing/2015/10/21/chartex" xmlns:cx3="http://schemas.microsoft.com/office/drawing/2016/5/9/chartex" xmlns:cx4="http://schemas.microsoft.com/office/drawing/2016/5/10/chartex" xmlns:cx5="http://schemas.microsoft.com/office/drawing/2016/5/11/chartex" xmlns:cx6="http://schemas.microsoft.com/office/drawing/2016/5/12/chartex" xmlns:cx7="http://schemas.microsoft.com/office/drawing/2016/5/13/chartex" xmlns:cx8="http://schemas.microsoft.com/office/drawing/2016/5/14/chartex" xmlns:mc="http://schemas.openxmlformats.org/markup-compatibility/2006" xmlns:o="urn:schemas-microsoft-com:office:office" xmlns:r="http://schemas.openxmlformats.org/officeDocument/2006/relationships" xmlns:m="http://schemas.openxmlformats.org/officeDocument/2006/math" xmlns:v="urn:schemas-microsoft-com:vml" xmlns:wp14="http://schemas.microsoft.com/office/word/2010/wordprocessingDrawing" xmlns:wp="http://schemas.openxmlformats.org/drawingml/2006/wordprocessingDrawing" xmlns:w10="urn:schemas-microsoft-com:office:word" xmlns:w="http://schemas.openxmlformats.org/wordprocessingml/2006/main" xmlns:w14="http://schemas.microsoft.com/office/word/2010/wordml" xmlns:w15="http://schemas.microsoft.com/office/word/2012/wordml" xmlns:w16se="http://schemas.microsoft.com/office/word/2015/wordml/symex" xmlns:wpg="http://schemas.microsoft.com/office/word/2010/wordprocessingGroup" xmlns:wpi="http://schemas.microsoft.com/office/word/2010/wordprocessingInk" xmlns:wne="http://schemas.microsoft.com/office/word/2006/wordml" xmlns:wps="http://schemas.microsoft.com/office/word/2010/wordprocessingShape" mc:Ignorable="w14 w15 w16se wp14">
   <w:abstractNum w:abstractNumId="0" w15:restartNumberingAfterBreak="0">
     <w:nsid w:val="41843121"/>
     <w:multiLevelType w:val="hybridMultilevel"/>
@@ -5493,7 +5519,7 @@
     <w:lsdException w:name="Table Web 2" w:semiHidden="1" w:unhideWhenUsed="1"/>
     <w:lsdException w:name="Table Web 3" w:semiHidden="1" w:unhideWhenUsed="1"/>
     <w:lsdException w:name="Balloon Text" w:semiHidden="1" w:unhideWhenUsed="1"/>
-    <w:lsdException w:name="Table Grid" w:semiHidden="1" w:uiPriority="59" w:unhideWhenUsed="1"/>
+    <w:lsdException w:name="Table Grid" w:uiPriority="59"/>
     <w:lsdException w:name="Table Theme" w:semiHidden="1" w:unhideWhenUsed="1"/>
     <w:lsdException w:name="Placeholder Text" w:semiHidden="1"/>
     <w:lsdException w:name="No Spacing" w:uiPriority="1" w:qFormat="1"/>

</xml_diff>